<commit_message>
Metodologías ágiles de la programación - Taller de Scrum
</commit_message>
<xml_diff>
--- a/2do_periodo/metodologias_programacion/02_actividades/02_Scrum/Scrum.docx
+++ b/2do_periodo/metodologias_programacion/02_actividades/02_Scrum/Scrum.docx
@@ -5,42 +5,3494 @@
     <w:p>
       <w:pPr>
         <w:pStyle w:val="Ttulo1"/>
-        <w:rPr>
-          <w:lang w:val="es-ES"/>
-        </w:rPr>
-      </w:pPr>
-      <w:proofErr w:type="spellStart"/>
-      <w:r>
-        <w:rPr>
-          <w:lang w:val="es-ES"/>
-        </w:rPr>
-        <w:t>jghu</w:t>
-      </w:r>
-      <w:proofErr w:type="spellEnd"/>
-    </w:p>
-    <w:p>
-      <w:pPr>
-        <w:rPr>
-          <w:lang w:val="es-ES"/>
-        </w:rPr>
-      </w:pPr>
-      <w:proofErr w:type="spellStart"/>
-      <w:r>
-        <w:rPr>
-          <w:lang w:val="es-ES"/>
-        </w:rPr>
-        <w:t>nmkn</w:t>
-      </w:r>
-      <w:proofErr w:type="spellEnd"/>
+        <w:jc w:val="center"/>
+        <w:rPr>
+          <w:rStyle w:val="Ttulodellibro"/>
+        </w:rPr>
+      </w:pPr>
+      <w:bookmarkStart w:id="0" w:name="_Toc52919506"/>
+      <w:r>
+        <w:rPr>
+          <w:rStyle w:val="Ttulodellibro"/>
+        </w:rPr>
+        <w:t>Roles en Scrum</w:t>
+      </w:r>
+      <w:bookmarkEnd w:id="0"/>
+    </w:p>
+    <w:p>
+      <w:pPr>
+        <w:jc w:val="center"/>
+        <w:rPr>
+          <w:lang w:val="es-ES"/>
+        </w:rPr>
+      </w:pPr>
+    </w:p>
+    <w:p>
+      <w:pPr>
+        <w:jc w:val="center"/>
+        <w:rPr>
+          <w:lang w:val="es-ES"/>
+        </w:rPr>
+      </w:pPr>
+      <w:r>
+        <w:rPr>
+          <w:lang w:val="es-ES"/>
+        </w:rPr>
+        <w:t>Metodologías ágiles para la programación</w:t>
+      </w:r>
+    </w:p>
+    <w:p>
+      <w:pPr>
+        <w:jc w:val="center"/>
+        <w:rPr>
+          <w:lang w:val="es-ES"/>
+        </w:rPr>
+      </w:pPr>
+    </w:p>
+    <w:p>
+      <w:pPr>
+        <w:jc w:val="center"/>
+        <w:rPr>
+          <w:lang w:val="es-ES"/>
+        </w:rPr>
+      </w:pPr>
+    </w:p>
+    <w:p>
+      <w:pPr>
+        <w:jc w:val="center"/>
+        <w:rPr>
+          <w:lang w:val="es-ES"/>
+        </w:rPr>
+      </w:pPr>
+    </w:p>
+    <w:p>
+      <w:pPr>
+        <w:jc w:val="center"/>
+        <w:rPr>
+          <w:lang w:val="es-ES"/>
+        </w:rPr>
+      </w:pPr>
+    </w:p>
+    <w:p>
+      <w:pPr>
+        <w:jc w:val="center"/>
+        <w:rPr>
+          <w:lang w:val="es-ES"/>
+        </w:rPr>
+      </w:pPr>
+    </w:p>
+    <w:p>
+      <w:pPr>
+        <w:jc w:val="center"/>
+        <w:rPr>
+          <w:rStyle w:val="Textoennegrita"/>
+        </w:rPr>
+      </w:pPr>
+      <w:r>
+        <w:rPr>
+          <w:rStyle w:val="Textoennegrita"/>
+        </w:rPr>
+        <w:t>Profesor</w:t>
+      </w:r>
+    </w:p>
+    <w:p>
+      <w:pPr>
+        <w:jc w:val="center"/>
+        <w:rPr>
+          <w:lang w:val="es-ES"/>
+        </w:rPr>
+      </w:pPr>
+      <w:r>
+        <w:rPr>
+          <w:lang w:val="es-ES"/>
+        </w:rPr>
+        <w:t>Carlos Steeven Jaramillo Ibargüen</w:t>
+      </w:r>
+    </w:p>
+    <w:p>
+      <w:pPr>
+        <w:jc w:val="center"/>
+        <w:rPr>
+          <w:lang w:val="es-ES"/>
+        </w:rPr>
+      </w:pPr>
+    </w:p>
+    <w:p>
+      <w:pPr>
+        <w:jc w:val="center"/>
+        <w:rPr>
+          <w:lang w:val="es-ES"/>
+        </w:rPr>
+      </w:pPr>
+    </w:p>
+    <w:p>
+      <w:pPr>
+        <w:jc w:val="center"/>
+        <w:rPr>
+          <w:lang w:val="es-ES"/>
+        </w:rPr>
+      </w:pPr>
+    </w:p>
+    <w:p>
+      <w:pPr>
+        <w:jc w:val="center"/>
+        <w:rPr>
+          <w:rStyle w:val="Textoennegrita"/>
+        </w:rPr>
+      </w:pPr>
+      <w:r>
+        <w:rPr>
+          <w:rStyle w:val="Textoennegrita"/>
+        </w:rPr>
+        <w:t>Estudiante</w:t>
+      </w:r>
+    </w:p>
+    <w:p>
+      <w:pPr>
+        <w:jc w:val="center"/>
+        <w:rPr>
+          <w:lang w:val="es-ES"/>
+        </w:rPr>
+      </w:pPr>
+      <w:r>
+        <w:rPr>
+          <w:lang w:val="es-ES"/>
+        </w:rPr>
+        <w:t>Alejandro Orozco E.</w:t>
+      </w:r>
+    </w:p>
+    <w:p>
+      <w:pPr>
+        <w:jc w:val="center"/>
+        <w:rPr>
+          <w:color w:val="00B050"/>
+          <w:lang w:val="es-ES"/>
+        </w:rPr>
+      </w:pPr>
+      <w:hyperlink r:id="rId8" w:history="1">
+        <w:r>
+          <w:rPr>
+            <w:rStyle w:val="Hipervnculo"/>
+            <w:color w:val="00B050"/>
+            <w:lang w:val="es-ES"/>
+          </w:rPr>
+          <w:t>designifrit@gmail.com</w:t>
+        </w:r>
+      </w:hyperlink>
+    </w:p>
+    <w:p>
+      <w:pPr>
+        <w:jc w:val="center"/>
+        <w:rPr>
+          <w:lang w:val="es-ES"/>
+        </w:rPr>
+      </w:pPr>
+      <w:r>
+        <w:rPr>
+          <w:lang w:val="es-ES"/>
+        </w:rPr>
+        <w:t>C.C. 1036598689</w:t>
+      </w:r>
+    </w:p>
+    <w:p>
+      <w:pPr>
+        <w:jc w:val="center"/>
+        <w:rPr>
+          <w:lang w:val="es-ES"/>
+        </w:rPr>
+      </w:pPr>
+    </w:p>
+    <w:p>
+      <w:pPr>
+        <w:jc w:val="center"/>
+        <w:rPr>
+          <w:lang w:val="es-ES"/>
+        </w:rPr>
+      </w:pPr>
+    </w:p>
+    <w:p>
+      <w:pPr>
+        <w:jc w:val="center"/>
+        <w:rPr>
+          <w:lang w:val="es-ES"/>
+        </w:rPr>
+      </w:pPr>
+    </w:p>
+    <w:p>
+      <w:pPr>
+        <w:jc w:val="center"/>
+        <w:rPr>
+          <w:lang w:val="es-ES"/>
+        </w:rPr>
+      </w:pPr>
+    </w:p>
+    <w:p>
+      <w:pPr>
+        <w:jc w:val="center"/>
+        <w:rPr>
+          <w:lang w:val="es-ES"/>
+        </w:rPr>
+      </w:pPr>
+      <w:r>
+        <w:rPr>
+          <w:lang w:val="es-ES"/>
+        </w:rPr>
+        <w:t>Desarrollo de software</w:t>
+      </w:r>
+    </w:p>
+    <w:p>
+      <w:pPr>
+        <w:jc w:val="center"/>
+        <w:rPr>
+          <w:lang w:val="es-ES"/>
+        </w:rPr>
+      </w:pPr>
+    </w:p>
+    <w:p>
+      <w:pPr>
+        <w:jc w:val="center"/>
+        <w:rPr>
+          <w:lang w:val="es-ES"/>
+        </w:rPr>
+      </w:pPr>
+    </w:p>
+    <w:p>
+      <w:pPr>
+        <w:jc w:val="center"/>
+        <w:rPr>
+          <w:lang w:val="es-ES"/>
+        </w:rPr>
+      </w:pPr>
+    </w:p>
+    <w:p>
+      <w:pPr>
+        <w:jc w:val="center"/>
+        <w:rPr>
+          <w:lang w:val="es-ES"/>
+        </w:rPr>
+      </w:pPr>
+      <w:r>
+        <w:rPr>
+          <w:lang w:val="es-ES"/>
+        </w:rPr>
+        <w:t>CESDE</w:t>
+      </w:r>
+    </w:p>
+    <w:p>
+      <w:pPr>
+        <w:jc w:val="center"/>
+        <w:rPr>
+          <w:lang w:val="es-ES"/>
+        </w:rPr>
+      </w:pPr>
+      <w:r>
+        <w:rPr>
+          <w:lang w:val="es-ES"/>
+        </w:rPr>
+        <w:t>05-10-2020</w:t>
+      </w:r>
+    </w:p>
+    <w:p>
+      <w:pPr>
+        <w:jc w:val="center"/>
+        <w:rPr>
+          <w:lang w:val="es-ES"/>
+        </w:rPr>
+      </w:pPr>
+    </w:p>
+    <w:p>
+      <w:pPr>
+        <w:rPr>
+          <w:lang w:val="es-ES"/>
+        </w:rPr>
+      </w:pPr>
+      <w:r>
+        <w:rPr>
+          <w:lang w:val="es-ES"/>
+        </w:rPr>
+        <w:br w:type="page"/>
+      </w:r>
+    </w:p>
+    <w:sdt>
+      <w:sdtPr>
+        <w:rPr>
+          <w:rFonts w:ascii="Oswald" w:hAnsi="Oswald"/>
+          <w:color w:val="00B050"/>
+        </w:rPr>
+        <w:id w:val="693276889"/>
+        <w:docPartObj>
+          <w:docPartGallery w:val="Table of Contents"/>
+          <w:docPartUnique/>
+        </w:docPartObj>
+      </w:sdtPr>
+      <w:sdtEndPr>
+        <w:rPr>
+          <w:rFonts w:eastAsiaTheme="minorHAnsi" w:cstheme="minorBidi"/>
+          <w:b/>
+          <w:bCs/>
+          <w:color w:val="0D0D0D" w:themeColor="text1" w:themeTint="F2"/>
+          <w:sz w:val="22"/>
+          <w:szCs w:val="22"/>
+          <w:lang w:val="es-CO" w:eastAsia="en-US"/>
+        </w:rPr>
+      </w:sdtEndPr>
+      <w:sdtContent>
+        <w:p>
+          <w:pPr>
+            <w:pStyle w:val="TtuloTDC"/>
+            <w:rPr>
+              <w:rFonts w:ascii="Oswald" w:hAnsi="Oswald"/>
+              <w:color w:val="00B050"/>
+            </w:rPr>
+          </w:pPr>
+          <w:r>
+            <w:rPr>
+              <w:rFonts w:ascii="Oswald" w:hAnsi="Oswald"/>
+              <w:color w:val="00B050"/>
+            </w:rPr>
+            <w:t>Contenido</w:t>
+          </w:r>
+        </w:p>
+        <w:p>
+          <w:pPr>
+            <w:pStyle w:val="TDC1"/>
+            <w:tabs>
+              <w:tab w:val="right" w:leader="dot" w:pos="8494"/>
+            </w:tabs>
+            <w:rPr>
+              <w:rFonts w:asciiTheme="minorHAnsi" w:eastAsiaTheme="minorEastAsia" w:hAnsiTheme="minorHAnsi"/>
+              <w:noProof/>
+              <w:lang w:val="es-ES" w:eastAsia="es-ES"/>
+            </w:rPr>
+          </w:pPr>
+          <w:r>
+            <w:rPr>
+              <w:color w:val="00B050"/>
+            </w:rPr>
+            <w:fldChar w:fldCharType="begin"/>
+          </w:r>
+          <w:r>
+            <w:rPr>
+              <w:color w:val="00B050"/>
+            </w:rPr>
+            <w:instrText xml:space="preserve"> TOC \o "1-3" \h \z \u </w:instrText>
+          </w:r>
+          <w:r>
+            <w:rPr>
+              <w:color w:val="00B050"/>
+            </w:rPr>
+            <w:fldChar w:fldCharType="separate"/>
+          </w:r>
+          <w:hyperlink w:anchor="_Toc52919506" w:history="1">
+            <w:r>
+              <w:rPr>
+                <w:rStyle w:val="Hipervnculo"/>
+                <w:b/>
+                <w:bCs/>
+                <w:i/>
+                <w:iCs/>
+                <w:noProof/>
+                <w:spacing w:val="5"/>
+              </w:rPr>
+              <w:t>Roles en Scrum</w:t>
+            </w:r>
+            <w:r>
+              <w:rPr>
+                <w:noProof/>
+                <w:webHidden/>
+              </w:rPr>
+              <w:tab/>
+            </w:r>
+            <w:r>
+              <w:rPr>
+                <w:noProof/>
+                <w:webHidden/>
+              </w:rPr>
+              <w:fldChar w:fldCharType="begin"/>
+            </w:r>
+            <w:r>
+              <w:rPr>
+                <w:noProof/>
+                <w:webHidden/>
+              </w:rPr>
+              <w:instrText xml:space="preserve"> PAGEREF _Toc52919506 \h </w:instrText>
+            </w:r>
+            <w:r>
+              <w:rPr>
+                <w:noProof/>
+                <w:webHidden/>
+              </w:rPr>
+            </w:r>
+            <w:r>
+              <w:rPr>
+                <w:noProof/>
+                <w:webHidden/>
+              </w:rPr>
+              <w:fldChar w:fldCharType="separate"/>
+            </w:r>
+            <w:r>
+              <w:rPr>
+                <w:noProof/>
+                <w:webHidden/>
+              </w:rPr>
+              <w:t>1</w:t>
+            </w:r>
+            <w:r>
+              <w:rPr>
+                <w:noProof/>
+                <w:webHidden/>
+              </w:rPr>
+              <w:fldChar w:fldCharType="end"/>
+            </w:r>
+          </w:hyperlink>
+        </w:p>
+        <w:p>
+          <w:pPr>
+            <w:pStyle w:val="TDC2"/>
+            <w:tabs>
+              <w:tab w:val="right" w:leader="dot" w:pos="8494"/>
+            </w:tabs>
+            <w:rPr>
+              <w:rFonts w:asciiTheme="minorHAnsi" w:eastAsiaTheme="minorEastAsia" w:hAnsiTheme="minorHAnsi"/>
+              <w:noProof/>
+              <w:lang w:val="es-ES" w:eastAsia="es-ES"/>
+            </w:rPr>
+          </w:pPr>
+          <w:hyperlink w:anchor="_Toc52919507" w:history="1">
+            <w:r>
+              <w:rPr>
+                <w:rStyle w:val="Hipervnculo"/>
+                <w:noProof/>
+                <w:lang w:val="es-ES"/>
+              </w:rPr>
+              <w:t xml:space="preserve">2 tipos de </w:t>
+            </w:r>
+            <w:r>
+              <w:rPr>
+                <w:rStyle w:val="Hipervnculo"/>
+                <w:noProof/>
+              </w:rPr>
+              <w:t>participantes</w:t>
+            </w:r>
+            <w:r>
+              <w:rPr>
+                <w:noProof/>
+                <w:webHidden/>
+              </w:rPr>
+              <w:tab/>
+            </w:r>
+            <w:r>
+              <w:rPr>
+                <w:noProof/>
+                <w:webHidden/>
+              </w:rPr>
+              <w:fldChar w:fldCharType="begin"/>
+            </w:r>
+            <w:r>
+              <w:rPr>
+                <w:noProof/>
+                <w:webHidden/>
+              </w:rPr>
+              <w:instrText xml:space="preserve"> PAGEREF _Toc52919507 \h </w:instrText>
+            </w:r>
+            <w:r>
+              <w:rPr>
+                <w:noProof/>
+                <w:webHidden/>
+              </w:rPr>
+            </w:r>
+            <w:r>
+              <w:rPr>
+                <w:noProof/>
+                <w:webHidden/>
+              </w:rPr>
+              <w:fldChar w:fldCharType="separate"/>
+            </w:r>
+            <w:r>
+              <w:rPr>
+                <w:noProof/>
+                <w:webHidden/>
+              </w:rPr>
+              <w:t>3</w:t>
+            </w:r>
+            <w:r>
+              <w:rPr>
+                <w:noProof/>
+                <w:webHidden/>
+              </w:rPr>
+              <w:fldChar w:fldCharType="end"/>
+            </w:r>
+          </w:hyperlink>
+        </w:p>
+        <w:p>
+          <w:pPr>
+            <w:pStyle w:val="TDC2"/>
+            <w:tabs>
+              <w:tab w:val="right" w:leader="dot" w:pos="8494"/>
+            </w:tabs>
+            <w:rPr>
+              <w:rFonts w:asciiTheme="minorHAnsi" w:eastAsiaTheme="minorEastAsia" w:hAnsiTheme="minorHAnsi"/>
+              <w:noProof/>
+              <w:lang w:val="es-ES" w:eastAsia="es-ES"/>
+            </w:rPr>
+          </w:pPr>
+          <w:hyperlink w:anchor="_Toc52919508" w:history="1">
+            <w:r>
+              <w:rPr>
+                <w:rStyle w:val="Hipervnculo"/>
+                <w:noProof/>
+                <w:lang w:val="es-ES"/>
+              </w:rPr>
+              <w:t>Tipos de roles en Scrum</w:t>
+            </w:r>
+            <w:r>
+              <w:rPr>
+                <w:noProof/>
+                <w:webHidden/>
+              </w:rPr>
+              <w:tab/>
+            </w:r>
+            <w:r>
+              <w:rPr>
+                <w:noProof/>
+                <w:webHidden/>
+              </w:rPr>
+              <w:fldChar w:fldCharType="begin"/>
+            </w:r>
+            <w:r>
+              <w:rPr>
+                <w:noProof/>
+                <w:webHidden/>
+              </w:rPr>
+              <w:instrText xml:space="preserve"> PAGEREF _Toc52919508 \h </w:instrText>
+            </w:r>
+            <w:r>
+              <w:rPr>
+                <w:noProof/>
+                <w:webHidden/>
+              </w:rPr>
+            </w:r>
+            <w:r>
+              <w:rPr>
+                <w:noProof/>
+                <w:webHidden/>
+              </w:rPr>
+              <w:fldChar w:fldCharType="separate"/>
+            </w:r>
+            <w:r>
+              <w:rPr>
+                <w:noProof/>
+                <w:webHidden/>
+              </w:rPr>
+              <w:t>3</w:t>
+            </w:r>
+            <w:r>
+              <w:rPr>
+                <w:noProof/>
+                <w:webHidden/>
+              </w:rPr>
+              <w:fldChar w:fldCharType="end"/>
+            </w:r>
+          </w:hyperlink>
+        </w:p>
+        <w:p>
+          <w:pPr>
+            <w:pStyle w:val="TDC3"/>
+            <w:tabs>
+              <w:tab w:val="right" w:leader="dot" w:pos="8494"/>
+            </w:tabs>
+            <w:rPr>
+              <w:rFonts w:asciiTheme="minorHAnsi" w:eastAsiaTheme="minorEastAsia" w:hAnsiTheme="minorHAnsi"/>
+              <w:noProof/>
+              <w:color w:val="auto"/>
+              <w:sz w:val="22"/>
+              <w:lang w:val="es-ES" w:eastAsia="es-ES"/>
+            </w:rPr>
+          </w:pPr>
+          <w:hyperlink w:anchor="_Toc52919509" w:history="1">
+            <w:r>
+              <w:rPr>
+                <w:rStyle w:val="Hipervnculo"/>
+                <w:noProof/>
+                <w:lang w:val="es-ES"/>
+              </w:rPr>
+              <w:t>El dueño del producto</w:t>
+            </w:r>
+            <w:r>
+              <w:rPr>
+                <w:noProof/>
+                <w:webHidden/>
+              </w:rPr>
+              <w:tab/>
+            </w:r>
+            <w:r>
+              <w:rPr>
+                <w:noProof/>
+                <w:webHidden/>
+              </w:rPr>
+              <w:fldChar w:fldCharType="begin"/>
+            </w:r>
+            <w:r>
+              <w:rPr>
+                <w:noProof/>
+                <w:webHidden/>
+              </w:rPr>
+              <w:instrText xml:space="preserve"> PAGEREF _Toc52919509 \h </w:instrText>
+            </w:r>
+            <w:r>
+              <w:rPr>
+                <w:noProof/>
+                <w:webHidden/>
+              </w:rPr>
+            </w:r>
+            <w:r>
+              <w:rPr>
+                <w:noProof/>
+                <w:webHidden/>
+              </w:rPr>
+              <w:fldChar w:fldCharType="separate"/>
+            </w:r>
+            <w:r>
+              <w:rPr>
+                <w:noProof/>
+                <w:webHidden/>
+              </w:rPr>
+              <w:t>3</w:t>
+            </w:r>
+            <w:r>
+              <w:rPr>
+                <w:noProof/>
+                <w:webHidden/>
+              </w:rPr>
+              <w:fldChar w:fldCharType="end"/>
+            </w:r>
+          </w:hyperlink>
+        </w:p>
+        <w:p>
+          <w:pPr>
+            <w:pStyle w:val="TDC3"/>
+            <w:tabs>
+              <w:tab w:val="right" w:leader="dot" w:pos="8494"/>
+            </w:tabs>
+            <w:rPr>
+              <w:rFonts w:asciiTheme="minorHAnsi" w:eastAsiaTheme="minorEastAsia" w:hAnsiTheme="minorHAnsi"/>
+              <w:noProof/>
+              <w:color w:val="auto"/>
+              <w:sz w:val="22"/>
+              <w:lang w:val="es-ES" w:eastAsia="es-ES"/>
+            </w:rPr>
+          </w:pPr>
+          <w:hyperlink w:anchor="_Toc52919510" w:history="1">
+            <w:r>
+              <w:rPr>
+                <w:rStyle w:val="Hipervnculo"/>
+                <w:noProof/>
+                <w:lang w:val="es-ES"/>
+              </w:rPr>
+              <w:t>Scrum Master</w:t>
+            </w:r>
+            <w:r>
+              <w:rPr>
+                <w:noProof/>
+                <w:webHidden/>
+              </w:rPr>
+              <w:tab/>
+            </w:r>
+            <w:r>
+              <w:rPr>
+                <w:noProof/>
+                <w:webHidden/>
+              </w:rPr>
+              <w:fldChar w:fldCharType="begin"/>
+            </w:r>
+            <w:r>
+              <w:rPr>
+                <w:noProof/>
+                <w:webHidden/>
+              </w:rPr>
+              <w:instrText xml:space="preserve"> PAGEREF _Toc52919510 \h </w:instrText>
+            </w:r>
+            <w:r>
+              <w:rPr>
+                <w:noProof/>
+                <w:webHidden/>
+              </w:rPr>
+            </w:r>
+            <w:r>
+              <w:rPr>
+                <w:noProof/>
+                <w:webHidden/>
+              </w:rPr>
+              <w:fldChar w:fldCharType="separate"/>
+            </w:r>
+            <w:r>
+              <w:rPr>
+                <w:noProof/>
+                <w:webHidden/>
+              </w:rPr>
+              <w:t>3</w:t>
+            </w:r>
+            <w:r>
+              <w:rPr>
+                <w:noProof/>
+                <w:webHidden/>
+              </w:rPr>
+              <w:fldChar w:fldCharType="end"/>
+            </w:r>
+          </w:hyperlink>
+        </w:p>
+        <w:p>
+          <w:pPr>
+            <w:pStyle w:val="TDC3"/>
+            <w:tabs>
+              <w:tab w:val="right" w:leader="dot" w:pos="8494"/>
+            </w:tabs>
+            <w:rPr>
+              <w:rFonts w:asciiTheme="minorHAnsi" w:eastAsiaTheme="minorEastAsia" w:hAnsiTheme="minorHAnsi"/>
+              <w:noProof/>
+              <w:color w:val="auto"/>
+              <w:sz w:val="22"/>
+              <w:lang w:val="es-ES" w:eastAsia="es-ES"/>
+            </w:rPr>
+          </w:pPr>
+          <w:hyperlink w:anchor="_Toc52919511" w:history="1">
+            <w:r>
+              <w:rPr>
+                <w:rStyle w:val="Hipervnculo"/>
+                <w:noProof/>
+                <w:lang w:val="es-ES"/>
+              </w:rPr>
+              <w:t>Equipo</w:t>
+            </w:r>
+            <w:r>
+              <w:rPr>
+                <w:noProof/>
+                <w:webHidden/>
+              </w:rPr>
+              <w:tab/>
+            </w:r>
+            <w:r>
+              <w:rPr>
+                <w:noProof/>
+                <w:webHidden/>
+              </w:rPr>
+              <w:fldChar w:fldCharType="begin"/>
+            </w:r>
+            <w:r>
+              <w:rPr>
+                <w:noProof/>
+                <w:webHidden/>
+              </w:rPr>
+              <w:instrText xml:space="preserve"> PAGEREF _Toc52919511 \h </w:instrText>
+            </w:r>
+            <w:r>
+              <w:rPr>
+                <w:noProof/>
+                <w:webHidden/>
+              </w:rPr>
+            </w:r>
+            <w:r>
+              <w:rPr>
+                <w:noProof/>
+                <w:webHidden/>
+              </w:rPr>
+              <w:fldChar w:fldCharType="separate"/>
+            </w:r>
+            <w:r>
+              <w:rPr>
+                <w:noProof/>
+                <w:webHidden/>
+              </w:rPr>
+              <w:t>4</w:t>
+            </w:r>
+            <w:r>
+              <w:rPr>
+                <w:noProof/>
+                <w:webHidden/>
+              </w:rPr>
+              <w:fldChar w:fldCharType="end"/>
+            </w:r>
+          </w:hyperlink>
+        </w:p>
+        <w:p>
+          <w:pPr>
+            <w:pStyle w:val="TDC2"/>
+            <w:tabs>
+              <w:tab w:val="right" w:leader="dot" w:pos="8494"/>
+            </w:tabs>
+            <w:rPr>
+              <w:rFonts w:asciiTheme="minorHAnsi" w:eastAsiaTheme="minorEastAsia" w:hAnsiTheme="minorHAnsi"/>
+              <w:noProof/>
+              <w:lang w:val="es-ES" w:eastAsia="es-ES"/>
+            </w:rPr>
+          </w:pPr>
+          <w:hyperlink w:anchor="_Toc52919512" w:history="1">
+            <w:r>
+              <w:rPr>
+                <w:rStyle w:val="Hipervnculo"/>
+                <w:noProof/>
+                <w:lang w:val="es-ES"/>
+              </w:rPr>
+              <w:t>Sobre los roles en Scrum</w:t>
+            </w:r>
+            <w:r>
+              <w:rPr>
+                <w:noProof/>
+                <w:webHidden/>
+              </w:rPr>
+              <w:tab/>
+            </w:r>
+            <w:r>
+              <w:rPr>
+                <w:noProof/>
+                <w:webHidden/>
+              </w:rPr>
+              <w:fldChar w:fldCharType="begin"/>
+            </w:r>
+            <w:r>
+              <w:rPr>
+                <w:noProof/>
+                <w:webHidden/>
+              </w:rPr>
+              <w:instrText xml:space="preserve"> PAGEREF _Toc52919512 \h </w:instrText>
+            </w:r>
+            <w:r>
+              <w:rPr>
+                <w:noProof/>
+                <w:webHidden/>
+              </w:rPr>
+            </w:r>
+            <w:r>
+              <w:rPr>
+                <w:noProof/>
+                <w:webHidden/>
+              </w:rPr>
+              <w:fldChar w:fldCharType="separate"/>
+            </w:r>
+            <w:r>
+              <w:rPr>
+                <w:noProof/>
+                <w:webHidden/>
+              </w:rPr>
+              <w:t>4</w:t>
+            </w:r>
+            <w:r>
+              <w:rPr>
+                <w:noProof/>
+                <w:webHidden/>
+              </w:rPr>
+              <w:fldChar w:fldCharType="end"/>
+            </w:r>
+          </w:hyperlink>
+        </w:p>
+        <w:p>
+          <w:pPr>
+            <w:pStyle w:val="TDC3"/>
+            <w:tabs>
+              <w:tab w:val="right" w:leader="dot" w:pos="8494"/>
+            </w:tabs>
+            <w:rPr>
+              <w:rFonts w:asciiTheme="minorHAnsi" w:eastAsiaTheme="minorEastAsia" w:hAnsiTheme="minorHAnsi"/>
+              <w:noProof/>
+              <w:color w:val="auto"/>
+              <w:sz w:val="22"/>
+              <w:lang w:val="es-ES" w:eastAsia="es-ES"/>
+            </w:rPr>
+          </w:pPr>
+          <w:hyperlink w:anchor="_Toc52919513" w:history="1">
+            <w:r>
+              <w:rPr>
+                <w:rStyle w:val="Hipervnculo"/>
+                <w:noProof/>
+                <w:lang w:val="es-ES"/>
+              </w:rPr>
+              <w:t>El dueño del producto</w:t>
+            </w:r>
+            <w:r>
+              <w:rPr>
+                <w:noProof/>
+                <w:webHidden/>
+              </w:rPr>
+              <w:tab/>
+            </w:r>
+            <w:r>
+              <w:rPr>
+                <w:noProof/>
+                <w:webHidden/>
+              </w:rPr>
+              <w:fldChar w:fldCharType="begin"/>
+            </w:r>
+            <w:r>
+              <w:rPr>
+                <w:noProof/>
+                <w:webHidden/>
+              </w:rPr>
+              <w:instrText xml:space="preserve"> PAGEREF _Toc52919513 \h </w:instrText>
+            </w:r>
+            <w:r>
+              <w:rPr>
+                <w:noProof/>
+                <w:webHidden/>
+              </w:rPr>
+            </w:r>
+            <w:r>
+              <w:rPr>
+                <w:noProof/>
+                <w:webHidden/>
+              </w:rPr>
+              <w:fldChar w:fldCharType="separate"/>
+            </w:r>
+            <w:r>
+              <w:rPr>
+                <w:noProof/>
+                <w:webHidden/>
+              </w:rPr>
+              <w:t>4</w:t>
+            </w:r>
+            <w:r>
+              <w:rPr>
+                <w:noProof/>
+                <w:webHidden/>
+              </w:rPr>
+              <w:fldChar w:fldCharType="end"/>
+            </w:r>
+          </w:hyperlink>
+        </w:p>
+        <w:p>
+          <w:pPr>
+            <w:pStyle w:val="TDC3"/>
+            <w:tabs>
+              <w:tab w:val="right" w:leader="dot" w:pos="8494"/>
+            </w:tabs>
+            <w:rPr>
+              <w:rFonts w:asciiTheme="minorHAnsi" w:eastAsiaTheme="minorEastAsia" w:hAnsiTheme="minorHAnsi"/>
+              <w:noProof/>
+              <w:color w:val="auto"/>
+              <w:sz w:val="22"/>
+              <w:lang w:val="es-ES" w:eastAsia="es-ES"/>
+            </w:rPr>
+          </w:pPr>
+          <w:hyperlink w:anchor="_Toc52919514" w:history="1">
+            <w:r>
+              <w:rPr>
+                <w:rStyle w:val="Hipervnculo"/>
+                <w:noProof/>
+                <w:lang w:val="es-ES"/>
+              </w:rPr>
+              <w:t>El Scrum Master</w:t>
+            </w:r>
+            <w:r>
+              <w:rPr>
+                <w:noProof/>
+                <w:webHidden/>
+              </w:rPr>
+              <w:tab/>
+            </w:r>
+            <w:r>
+              <w:rPr>
+                <w:noProof/>
+                <w:webHidden/>
+              </w:rPr>
+              <w:fldChar w:fldCharType="begin"/>
+            </w:r>
+            <w:r>
+              <w:rPr>
+                <w:noProof/>
+                <w:webHidden/>
+              </w:rPr>
+              <w:instrText xml:space="preserve"> PAGEREF _Toc52919514 \h </w:instrText>
+            </w:r>
+            <w:r>
+              <w:rPr>
+                <w:noProof/>
+                <w:webHidden/>
+              </w:rPr>
+            </w:r>
+            <w:r>
+              <w:rPr>
+                <w:noProof/>
+                <w:webHidden/>
+              </w:rPr>
+              <w:fldChar w:fldCharType="separate"/>
+            </w:r>
+            <w:r>
+              <w:rPr>
+                <w:noProof/>
+                <w:webHidden/>
+              </w:rPr>
+              <w:t>4</w:t>
+            </w:r>
+            <w:r>
+              <w:rPr>
+                <w:noProof/>
+                <w:webHidden/>
+              </w:rPr>
+              <w:fldChar w:fldCharType="end"/>
+            </w:r>
+          </w:hyperlink>
+        </w:p>
+        <w:p>
+          <w:pPr>
+            <w:pStyle w:val="TDC3"/>
+            <w:tabs>
+              <w:tab w:val="right" w:leader="dot" w:pos="8494"/>
+            </w:tabs>
+            <w:rPr>
+              <w:rFonts w:asciiTheme="minorHAnsi" w:eastAsiaTheme="minorEastAsia" w:hAnsiTheme="minorHAnsi"/>
+              <w:noProof/>
+              <w:color w:val="auto"/>
+              <w:sz w:val="22"/>
+              <w:lang w:val="es-ES" w:eastAsia="es-ES"/>
+            </w:rPr>
+          </w:pPr>
+          <w:hyperlink w:anchor="_Toc52919515" w:history="1">
+            <w:r>
+              <w:rPr>
+                <w:rStyle w:val="Hipervnculo"/>
+                <w:noProof/>
+                <w:lang w:val="es-ES"/>
+              </w:rPr>
+              <w:t>El equipo</w:t>
+            </w:r>
+            <w:r>
+              <w:rPr>
+                <w:noProof/>
+                <w:webHidden/>
+              </w:rPr>
+              <w:tab/>
+            </w:r>
+            <w:r>
+              <w:rPr>
+                <w:noProof/>
+                <w:webHidden/>
+              </w:rPr>
+              <w:fldChar w:fldCharType="begin"/>
+            </w:r>
+            <w:r>
+              <w:rPr>
+                <w:noProof/>
+                <w:webHidden/>
+              </w:rPr>
+              <w:instrText xml:space="preserve"> PAGEREF _Toc52919515 \h </w:instrText>
+            </w:r>
+            <w:r>
+              <w:rPr>
+                <w:noProof/>
+                <w:webHidden/>
+              </w:rPr>
+            </w:r>
+            <w:r>
+              <w:rPr>
+                <w:noProof/>
+                <w:webHidden/>
+              </w:rPr>
+              <w:fldChar w:fldCharType="separate"/>
+            </w:r>
+            <w:r>
+              <w:rPr>
+                <w:noProof/>
+                <w:webHidden/>
+              </w:rPr>
+              <w:t>4</w:t>
+            </w:r>
+            <w:r>
+              <w:rPr>
+                <w:noProof/>
+                <w:webHidden/>
+              </w:rPr>
+              <w:fldChar w:fldCharType="end"/>
+            </w:r>
+          </w:hyperlink>
+        </w:p>
+        <w:p>
+          <w:pPr>
+            <w:pStyle w:val="TDC2"/>
+            <w:tabs>
+              <w:tab w:val="right" w:leader="dot" w:pos="8494"/>
+            </w:tabs>
+            <w:rPr>
+              <w:rFonts w:asciiTheme="minorHAnsi" w:eastAsiaTheme="minorEastAsia" w:hAnsiTheme="minorHAnsi"/>
+              <w:noProof/>
+              <w:lang w:val="es-ES" w:eastAsia="es-ES"/>
+            </w:rPr>
+          </w:pPr>
+          <w:hyperlink w:anchor="_Toc52919516" w:history="1">
+            <w:r>
+              <w:rPr>
+                <w:rStyle w:val="Hipervnculo"/>
+                <w:noProof/>
+                <w:lang w:val="es-ES"/>
+              </w:rPr>
+              <w:t>El rol más importante de Scrum</w:t>
+            </w:r>
+            <w:r>
+              <w:rPr>
+                <w:noProof/>
+                <w:webHidden/>
+              </w:rPr>
+              <w:tab/>
+            </w:r>
+            <w:r>
+              <w:rPr>
+                <w:noProof/>
+                <w:webHidden/>
+              </w:rPr>
+              <w:fldChar w:fldCharType="begin"/>
+            </w:r>
+            <w:r>
+              <w:rPr>
+                <w:noProof/>
+                <w:webHidden/>
+              </w:rPr>
+              <w:instrText xml:space="preserve"> PAGEREF _Toc52919516 \h </w:instrText>
+            </w:r>
+            <w:r>
+              <w:rPr>
+                <w:noProof/>
+                <w:webHidden/>
+              </w:rPr>
+            </w:r>
+            <w:r>
+              <w:rPr>
+                <w:noProof/>
+                <w:webHidden/>
+              </w:rPr>
+              <w:fldChar w:fldCharType="separate"/>
+            </w:r>
+            <w:r>
+              <w:rPr>
+                <w:noProof/>
+                <w:webHidden/>
+              </w:rPr>
+              <w:t>5</w:t>
+            </w:r>
+            <w:r>
+              <w:rPr>
+                <w:noProof/>
+                <w:webHidden/>
+              </w:rPr>
+              <w:fldChar w:fldCharType="end"/>
+            </w:r>
+          </w:hyperlink>
+        </w:p>
+        <w:p>
+          <w:pPr>
+            <w:pStyle w:val="TDC2"/>
+            <w:tabs>
+              <w:tab w:val="right" w:leader="dot" w:pos="8494"/>
+            </w:tabs>
+            <w:rPr>
+              <w:rFonts w:asciiTheme="minorHAnsi" w:eastAsiaTheme="minorEastAsia" w:hAnsiTheme="minorHAnsi"/>
+              <w:noProof/>
+              <w:lang w:val="es-ES" w:eastAsia="es-ES"/>
+            </w:rPr>
+          </w:pPr>
+          <w:hyperlink w:anchor="_Toc52919517" w:history="1">
+            <w:r>
+              <w:rPr>
+                <w:rStyle w:val="Hipervnculo"/>
+                <w:noProof/>
+                <w:lang w:val="es-ES"/>
+              </w:rPr>
+              <w:t>Factores decisivos para un equipo productivo</w:t>
+            </w:r>
+            <w:r>
+              <w:rPr>
+                <w:noProof/>
+                <w:webHidden/>
+              </w:rPr>
+              <w:tab/>
+            </w:r>
+            <w:r>
+              <w:rPr>
+                <w:noProof/>
+                <w:webHidden/>
+              </w:rPr>
+              <w:fldChar w:fldCharType="begin"/>
+            </w:r>
+            <w:r>
+              <w:rPr>
+                <w:noProof/>
+                <w:webHidden/>
+              </w:rPr>
+              <w:instrText xml:space="preserve"> PAGEREF _Toc52919517 \h </w:instrText>
+            </w:r>
+            <w:r>
+              <w:rPr>
+                <w:noProof/>
+                <w:webHidden/>
+              </w:rPr>
+            </w:r>
+            <w:r>
+              <w:rPr>
+                <w:noProof/>
+                <w:webHidden/>
+              </w:rPr>
+              <w:fldChar w:fldCharType="separate"/>
+            </w:r>
+            <w:r>
+              <w:rPr>
+                <w:noProof/>
+                <w:webHidden/>
+              </w:rPr>
+              <w:t>5</w:t>
+            </w:r>
+            <w:r>
+              <w:rPr>
+                <w:noProof/>
+                <w:webHidden/>
+              </w:rPr>
+              <w:fldChar w:fldCharType="end"/>
+            </w:r>
+          </w:hyperlink>
+        </w:p>
+        <w:p>
+          <w:pPr>
+            <w:pStyle w:val="TDC2"/>
+            <w:tabs>
+              <w:tab w:val="right" w:leader="dot" w:pos="8494"/>
+            </w:tabs>
+            <w:rPr>
+              <w:rFonts w:asciiTheme="minorHAnsi" w:eastAsiaTheme="minorEastAsia" w:hAnsiTheme="minorHAnsi"/>
+              <w:noProof/>
+              <w:lang w:val="es-ES" w:eastAsia="es-ES"/>
+            </w:rPr>
+          </w:pPr>
+          <w:hyperlink w:anchor="_Toc52919518" w:history="1">
+            <w:r>
+              <w:rPr>
+                <w:rStyle w:val="Hipervnculo"/>
+                <w:noProof/>
+                <w:lang w:val="es-ES"/>
+              </w:rPr>
+              <w:t>Clave para un equipo autoorganizado</w:t>
+            </w:r>
+            <w:r>
+              <w:rPr>
+                <w:noProof/>
+                <w:webHidden/>
+              </w:rPr>
+              <w:tab/>
+            </w:r>
+            <w:r>
+              <w:rPr>
+                <w:noProof/>
+                <w:webHidden/>
+              </w:rPr>
+              <w:fldChar w:fldCharType="begin"/>
+            </w:r>
+            <w:r>
+              <w:rPr>
+                <w:noProof/>
+                <w:webHidden/>
+              </w:rPr>
+              <w:instrText xml:space="preserve"> PAGEREF _Toc52919518 \h </w:instrText>
+            </w:r>
+            <w:r>
+              <w:rPr>
+                <w:noProof/>
+                <w:webHidden/>
+              </w:rPr>
+            </w:r>
+            <w:r>
+              <w:rPr>
+                <w:noProof/>
+                <w:webHidden/>
+              </w:rPr>
+              <w:fldChar w:fldCharType="separate"/>
+            </w:r>
+            <w:r>
+              <w:rPr>
+                <w:noProof/>
+                <w:webHidden/>
+              </w:rPr>
+              <w:t>5</w:t>
+            </w:r>
+            <w:r>
+              <w:rPr>
+                <w:noProof/>
+                <w:webHidden/>
+              </w:rPr>
+              <w:fldChar w:fldCharType="end"/>
+            </w:r>
+          </w:hyperlink>
+        </w:p>
+        <w:p>
+          <w:pPr>
+            <w:pStyle w:val="TDC2"/>
+            <w:tabs>
+              <w:tab w:val="right" w:leader="dot" w:pos="8494"/>
+            </w:tabs>
+            <w:rPr>
+              <w:rFonts w:asciiTheme="minorHAnsi" w:eastAsiaTheme="minorEastAsia" w:hAnsiTheme="minorHAnsi"/>
+              <w:noProof/>
+              <w:lang w:val="es-ES" w:eastAsia="es-ES"/>
+            </w:rPr>
+          </w:pPr>
+          <w:hyperlink w:anchor="_Toc52919519" w:history="1">
+            <w:r>
+              <w:rPr>
+                <w:rStyle w:val="Hipervnculo"/>
+                <w:noProof/>
+                <w:lang w:val="es-ES"/>
+              </w:rPr>
+              <w:t>Comportamientos negativos del Scrum master</w:t>
+            </w:r>
+            <w:r>
+              <w:rPr>
+                <w:noProof/>
+                <w:webHidden/>
+              </w:rPr>
+              <w:tab/>
+            </w:r>
+            <w:r>
+              <w:rPr>
+                <w:noProof/>
+                <w:webHidden/>
+              </w:rPr>
+              <w:fldChar w:fldCharType="begin"/>
+            </w:r>
+            <w:r>
+              <w:rPr>
+                <w:noProof/>
+                <w:webHidden/>
+              </w:rPr>
+              <w:instrText xml:space="preserve"> PAGEREF _Toc52919519 \h </w:instrText>
+            </w:r>
+            <w:r>
+              <w:rPr>
+                <w:noProof/>
+                <w:webHidden/>
+              </w:rPr>
+            </w:r>
+            <w:r>
+              <w:rPr>
+                <w:noProof/>
+                <w:webHidden/>
+              </w:rPr>
+              <w:fldChar w:fldCharType="separate"/>
+            </w:r>
+            <w:r>
+              <w:rPr>
+                <w:noProof/>
+                <w:webHidden/>
+              </w:rPr>
+              <w:t>6</w:t>
+            </w:r>
+            <w:r>
+              <w:rPr>
+                <w:noProof/>
+                <w:webHidden/>
+              </w:rPr>
+              <w:fldChar w:fldCharType="end"/>
+            </w:r>
+          </w:hyperlink>
+        </w:p>
+        <w:p>
+          <w:pPr>
+            <w:pStyle w:val="TDC2"/>
+            <w:tabs>
+              <w:tab w:val="right" w:leader="dot" w:pos="8494"/>
+            </w:tabs>
+            <w:rPr>
+              <w:rFonts w:asciiTheme="minorHAnsi" w:eastAsiaTheme="minorEastAsia" w:hAnsiTheme="minorHAnsi"/>
+              <w:noProof/>
+              <w:lang w:val="es-ES" w:eastAsia="es-ES"/>
+            </w:rPr>
+          </w:pPr>
+          <w:hyperlink w:anchor="_Toc52919520" w:history="1">
+            <w:r>
+              <w:rPr>
+                <w:rStyle w:val="Hipervnculo"/>
+                <w:noProof/>
+                <w:lang w:val="es-ES"/>
+              </w:rPr>
+              <w:t>Riesgos de un inadecuado dueño del producto</w:t>
+            </w:r>
+            <w:r>
+              <w:rPr>
+                <w:noProof/>
+                <w:webHidden/>
+              </w:rPr>
+              <w:tab/>
+            </w:r>
+            <w:r>
+              <w:rPr>
+                <w:noProof/>
+                <w:webHidden/>
+              </w:rPr>
+              <w:fldChar w:fldCharType="begin"/>
+            </w:r>
+            <w:r>
+              <w:rPr>
+                <w:noProof/>
+                <w:webHidden/>
+              </w:rPr>
+              <w:instrText xml:space="preserve"> PAGEREF _Toc52919520 \h </w:instrText>
+            </w:r>
+            <w:r>
+              <w:rPr>
+                <w:noProof/>
+                <w:webHidden/>
+              </w:rPr>
+            </w:r>
+            <w:r>
+              <w:rPr>
+                <w:noProof/>
+                <w:webHidden/>
+              </w:rPr>
+              <w:fldChar w:fldCharType="separate"/>
+            </w:r>
+            <w:r>
+              <w:rPr>
+                <w:noProof/>
+                <w:webHidden/>
+              </w:rPr>
+              <w:t>6</w:t>
+            </w:r>
+            <w:r>
+              <w:rPr>
+                <w:noProof/>
+                <w:webHidden/>
+              </w:rPr>
+              <w:fldChar w:fldCharType="end"/>
+            </w:r>
+          </w:hyperlink>
+        </w:p>
+        <w:p>
+          <w:r>
+            <w:rPr>
+              <w:rFonts w:ascii="Oswald" w:hAnsi="Oswald"/>
+              <w:color w:val="00B050"/>
+            </w:rPr>
+            <w:fldChar w:fldCharType="end"/>
+          </w:r>
+        </w:p>
+      </w:sdtContent>
+    </w:sdt>
+    <w:p>
+      <w:pPr>
+        <w:rPr>
+          <w:lang w:val="es-ES"/>
+        </w:rPr>
+      </w:pPr>
+    </w:p>
+    <w:p>
+      <w:pPr>
+        <w:rPr>
+          <w:lang w:val="es-ES"/>
+        </w:rPr>
+      </w:pPr>
+      <w:r>
+        <w:rPr>
+          <w:lang w:val="es-ES"/>
+        </w:rPr>
+        <w:br w:type="page"/>
+      </w:r>
+    </w:p>
+    <w:p>
+      <w:pPr>
+        <w:pStyle w:val="Ttulo2"/>
+        <w:rPr>
+          <w:rStyle w:val="Ttulo2Car"/>
+        </w:rPr>
+      </w:pPr>
+      <w:bookmarkStart w:id="1" w:name="_Toc52919507"/>
+      <w:r>
+        <w:rPr>
+          <w:lang w:val="es-ES"/>
+        </w:rPr>
+        <w:lastRenderedPageBreak/>
+        <w:t xml:space="preserve">2 tipos de </w:t>
+      </w:r>
+      <w:r>
+        <w:rPr>
+          <w:rStyle w:val="Ttulo2Car"/>
+        </w:rPr>
+        <w:t>participantes</w:t>
+      </w:r>
+      <w:bookmarkEnd w:id="1"/>
+    </w:p>
+    <w:p/>
+    <w:p>
+      <w:pPr>
+        <w:pStyle w:val="Prrafodelista"/>
+        <w:numPr>
+          <w:ilvl w:val="0"/>
+          <w:numId w:val="1"/>
+        </w:numPr>
+        <w:rPr>
+          <w:lang w:val="es-ES"/>
+        </w:rPr>
+      </w:pPr>
+      <w:r>
+        <w:rPr>
+          <w:lang w:val="es-ES"/>
+        </w:rPr>
+        <w:t>Pollos</w:t>
+      </w:r>
+    </w:p>
+    <w:p>
+      <w:pPr>
+        <w:pStyle w:val="Prrafodelista"/>
+        <w:numPr>
+          <w:ilvl w:val="0"/>
+          <w:numId w:val="1"/>
+        </w:numPr>
+        <w:rPr>
+          <w:lang w:val="es-ES"/>
+        </w:rPr>
+      </w:pPr>
+      <w:r>
+        <w:rPr>
+          <w:lang w:val="es-ES"/>
+        </w:rPr>
+        <w:t>Cerdos</w:t>
+      </w:r>
+    </w:p>
+    <w:p>
+      <w:pPr>
+        <w:ind w:left="360"/>
+        <w:rPr>
+          <w:lang w:val="es-ES"/>
+        </w:rPr>
+      </w:pPr>
+    </w:p>
+    <w:p>
+      <w:pPr>
+        <w:rPr>
+          <w:lang w:val="es-ES"/>
+        </w:rPr>
+      </w:pPr>
+      <w:r>
+        <w:rPr>
+          <w:lang w:val="es-ES"/>
+        </w:rPr>
+        <w:t>De acuerdo a las diferentes relaciones involucradas en el proyecto</w:t>
+      </w:r>
+    </w:p>
+    <w:p>
+      <w:pPr>
+        <w:pStyle w:val="Prrafodelista"/>
+        <w:numPr>
+          <w:ilvl w:val="0"/>
+          <w:numId w:val="2"/>
+        </w:numPr>
+        <w:rPr>
+          <w:lang w:val="es-ES"/>
+        </w:rPr>
+      </w:pPr>
+      <w:r>
+        <w:rPr>
+          <w:lang w:val="es-ES"/>
+        </w:rPr>
+        <w:t>C</w:t>
+      </w:r>
+      <w:r>
+        <w:rPr>
+          <w:lang w:val="es-ES"/>
+        </w:rPr>
+        <w:t>omprometido</w:t>
+      </w:r>
+      <w:r>
+        <w:rPr>
+          <w:lang w:val="es-ES"/>
+        </w:rPr>
+        <w:t xml:space="preserve"> -</w:t>
+      </w:r>
+      <w:r>
+        <w:rPr>
+          <w:lang w:val="es-ES"/>
+        </w:rPr>
+        <w:t xml:space="preserve"> Cuando eres responsable de la entrega del proyecto</w:t>
+      </w:r>
+    </w:p>
+    <w:p>
+      <w:pPr>
+        <w:pStyle w:val="Prrafodelista"/>
+        <w:numPr>
+          <w:ilvl w:val="0"/>
+          <w:numId w:val="2"/>
+        </w:numPr>
+        <w:rPr>
+          <w:lang w:val="es-ES"/>
+        </w:rPr>
+      </w:pPr>
+      <w:r>
+        <w:rPr>
+          <w:lang w:val="es-ES"/>
+        </w:rPr>
+        <w:t>E</w:t>
+      </w:r>
+      <w:r>
+        <w:rPr>
+          <w:lang w:val="es-ES"/>
+        </w:rPr>
+        <w:t>nvuelto</w:t>
+      </w:r>
+      <w:r>
+        <w:rPr>
+          <w:lang w:val="es-ES"/>
+        </w:rPr>
+        <w:t xml:space="preserve"> -</w:t>
+      </w:r>
+      <w:r>
+        <w:rPr>
+          <w:lang w:val="es-ES"/>
+        </w:rPr>
+        <w:t xml:space="preserve"> Cuando el proyecto es de tu interés y uso</w:t>
+      </w:r>
+    </w:p>
+    <w:p>
+      <w:pPr>
+        <w:rPr>
+          <w:lang w:val="es-ES"/>
+        </w:rPr>
+      </w:pPr>
+    </w:p>
+    <w:p>
+      <w:pPr>
+        <w:rPr>
+          <w:lang w:val="es-ES"/>
+        </w:rPr>
+      </w:pPr>
+      <w:r>
+        <w:rPr>
+          <w:lang w:val="es-ES"/>
+        </w:rPr>
+        <w:t>El dueño del producto, el Scrum master y el equipo están comprometidos</w:t>
+      </w:r>
+      <w:r>
+        <w:rPr>
+          <w:lang w:val="es-ES"/>
+        </w:rPr>
+        <w:t xml:space="preserve"> porque el resultado final del proyecto depende de estos y el producto afecta su reputación</w:t>
+      </w:r>
+    </w:p>
+    <w:p>
+      <w:pPr>
+        <w:rPr>
+          <w:lang w:val="es-ES"/>
+        </w:rPr>
+      </w:pPr>
+    </w:p>
+    <w:p>
+      <w:pPr>
+        <w:rPr>
+          <w:lang w:val="es-ES"/>
+        </w:rPr>
+      </w:pPr>
+      <w:r>
+        <w:rPr>
+          <w:lang w:val="es-ES"/>
+        </w:rPr>
+        <w:t xml:space="preserve">Los usuarios, los clientes y el equipo administrativo están envueltos </w:t>
+      </w:r>
+      <w:r>
+        <w:rPr>
+          <w:lang w:val="es-ES"/>
+        </w:rPr>
+        <w:t>porque desean</w:t>
+      </w:r>
+      <w:r>
+        <w:rPr>
+          <w:lang w:val="es-ES"/>
+        </w:rPr>
+        <w:t xml:space="preserve"> que el proyecto se realice y probablemente están involucrados, pero su reputación no está en juego</w:t>
+      </w:r>
+    </w:p>
+    <w:p>
+      <w:pPr>
+        <w:rPr>
+          <w:lang w:val="es-ES"/>
+        </w:rPr>
+      </w:pPr>
+    </w:p>
+    <w:p>
+      <w:pPr>
+        <w:pStyle w:val="Ttulo2"/>
+        <w:rPr>
+          <w:lang w:val="es-ES"/>
+        </w:rPr>
+      </w:pPr>
+      <w:bookmarkStart w:id="2" w:name="_Toc52919508"/>
+      <w:r>
+        <w:rPr>
+          <w:lang w:val="es-ES"/>
+        </w:rPr>
+        <w:t>Tipos de roles</w:t>
+      </w:r>
+      <w:r>
+        <w:rPr>
+          <w:lang w:val="es-ES"/>
+        </w:rPr>
+        <w:t xml:space="preserve"> en Scrum</w:t>
+      </w:r>
+      <w:bookmarkEnd w:id="2"/>
+    </w:p>
+    <w:p>
+      <w:pPr>
+        <w:rPr>
+          <w:lang w:val="es-ES"/>
+        </w:rPr>
+      </w:pPr>
+    </w:p>
+    <w:p>
+      <w:pPr>
+        <w:rPr>
+          <w:lang w:val="es-ES"/>
+        </w:rPr>
+      </w:pPr>
+      <w:r>
+        <w:rPr>
+          <w:lang w:val="es-ES"/>
+        </w:rPr>
+        <w:t xml:space="preserve">Cada uno de los miembros tiene una misión simple pero fundamental para que todo fluya, cada uno cumple </w:t>
+      </w:r>
+      <w:r>
+        <w:rPr>
+          <w:lang w:val="es-ES"/>
+        </w:rPr>
+        <w:t xml:space="preserve">con </w:t>
+      </w:r>
+      <w:r>
+        <w:rPr>
+          <w:lang w:val="es-ES"/>
+        </w:rPr>
+        <w:t xml:space="preserve">un rol </w:t>
+      </w:r>
+      <w:r>
+        <w:rPr>
+          <w:lang w:val="es-ES"/>
+        </w:rPr>
+        <w:t>que se</w:t>
+      </w:r>
+      <w:r>
+        <w:rPr>
+          <w:lang w:val="es-ES"/>
+        </w:rPr>
+        <w:t xml:space="preserve"> complementa con los demás miembros del equipo. Los procesos tienen un costo muy </w:t>
+      </w:r>
+      <w:r>
+        <w:rPr>
+          <w:lang w:val="es-ES"/>
+        </w:rPr>
+        <w:t>b</w:t>
+      </w:r>
+      <w:r>
+        <w:rPr>
+          <w:lang w:val="es-ES"/>
+        </w:rPr>
+        <w:t>ajo o nulo</w:t>
+      </w:r>
+      <w:r>
+        <w:rPr>
+          <w:lang w:val="es-ES"/>
+        </w:rPr>
+        <w:t xml:space="preserve"> y el</w:t>
+      </w:r>
+      <w:r>
+        <w:rPr>
+          <w:lang w:val="es-ES"/>
+        </w:rPr>
+        <w:t xml:space="preserve"> objetivo es que al final se tenga un proyecto funcional</w:t>
+      </w:r>
+      <w:r>
+        <w:rPr>
+          <w:lang w:val="es-ES"/>
+        </w:rPr>
+        <w:t>. Los roles son:</w:t>
+      </w:r>
+    </w:p>
+    <w:p>
+      <w:pPr>
+        <w:rPr>
+          <w:lang w:val="es-ES"/>
+        </w:rPr>
+      </w:pPr>
+    </w:p>
+    <w:p>
+      <w:pPr>
+        <w:pStyle w:val="Ttulo3"/>
+        <w:rPr>
+          <w:lang w:val="es-ES"/>
+        </w:rPr>
+      </w:pPr>
+      <w:bookmarkStart w:id="3" w:name="_Toc52919509"/>
+      <w:r>
+        <w:rPr>
+          <w:lang w:val="es-ES"/>
+        </w:rPr>
+        <w:t>El dueño del producto</w:t>
+      </w:r>
+      <w:bookmarkEnd w:id="3"/>
+    </w:p>
+    <w:p>
+      <w:pPr>
+        <w:rPr>
+          <w:lang w:val="es-ES"/>
+        </w:rPr>
+      </w:pPr>
+      <w:r>
+        <w:rPr>
+          <w:lang w:val="es-ES"/>
+        </w:rPr>
+        <w:t>Es la persona que se encarga de velar por los intereses del producto final (muchas veces el cliente)</w:t>
+      </w:r>
+      <w:r>
+        <w:rPr>
+          <w:lang w:val="es-ES"/>
+        </w:rPr>
+        <w:t>.</w:t>
+      </w:r>
+    </w:p>
+    <w:p>
+      <w:pPr>
+        <w:rPr>
+          <w:lang w:val="es-ES"/>
+        </w:rPr>
+      </w:pPr>
+    </w:p>
+    <w:p>
+      <w:pPr>
+        <w:pStyle w:val="Ttulo3"/>
+        <w:rPr>
+          <w:lang w:val="es-ES"/>
+        </w:rPr>
+      </w:pPr>
+      <w:bookmarkStart w:id="4" w:name="_Toc52919510"/>
+      <w:r>
+        <w:rPr>
+          <w:lang w:val="es-ES"/>
+        </w:rPr>
+        <w:t>Scrum Master</w:t>
+      </w:r>
+      <w:bookmarkEnd w:id="4"/>
+    </w:p>
+    <w:p>
+      <w:pPr>
+        <w:rPr>
+          <w:lang w:val="es-ES"/>
+        </w:rPr>
+      </w:pPr>
+      <w:r>
+        <w:rPr>
+          <w:lang w:val="es-ES"/>
+        </w:rPr>
+        <w:t>Es el eje de los equipos, permite coordinar y facilitar requerimientos dentro del ciclo Spring</w:t>
+      </w:r>
+      <w:r>
+        <w:rPr>
+          <w:lang w:val="es-ES"/>
+        </w:rPr>
+        <w:t>.</w:t>
+      </w:r>
+    </w:p>
+    <w:p>
+      <w:pPr>
+        <w:rPr>
+          <w:lang w:val="es-ES"/>
+        </w:rPr>
+      </w:pPr>
+    </w:p>
+    <w:p>
+      <w:pPr>
+        <w:pStyle w:val="Ttulo3"/>
+        <w:rPr>
+          <w:lang w:val="es-ES"/>
+        </w:rPr>
+      </w:pPr>
+      <w:bookmarkStart w:id="5" w:name="_Toc52919511"/>
+      <w:r>
+        <w:rPr>
+          <w:lang w:val="es-ES"/>
+        </w:rPr>
+        <w:lastRenderedPageBreak/>
+        <w:t>Equipo</w:t>
+      </w:r>
+      <w:bookmarkEnd w:id="5"/>
+    </w:p>
+    <w:p>
+      <w:pPr>
+        <w:rPr>
+          <w:lang w:val="es-ES"/>
+        </w:rPr>
+      </w:pPr>
+      <w:r>
+        <w:rPr>
+          <w:lang w:val="es-ES"/>
+        </w:rPr>
+        <w:t xml:space="preserve">Se encargan de implementar las ideas y objetivos en </w:t>
+      </w:r>
+      <w:r>
+        <w:rPr>
+          <w:lang w:val="es-ES"/>
+        </w:rPr>
+        <w:t>el</w:t>
+      </w:r>
+      <w:r>
+        <w:rPr>
+          <w:lang w:val="es-ES"/>
+        </w:rPr>
+        <w:t xml:space="preserve"> </w:t>
+      </w:r>
+      <w:r>
+        <w:rPr>
+          <w:lang w:val="es-ES"/>
+        </w:rPr>
+        <w:t>ciclo S</w:t>
+      </w:r>
+      <w:r>
+        <w:rPr>
+          <w:lang w:val="es-ES"/>
+        </w:rPr>
+        <w:t>pring</w:t>
+      </w:r>
+      <w:r>
+        <w:rPr>
+          <w:lang w:val="es-ES"/>
+        </w:rPr>
+        <w:t>; los roles no están completamente definidos lo que permite que los miembros puedan cambiar de rol de acuerdo a sus talentos</w:t>
+      </w:r>
+      <w:r>
+        <w:rPr>
+          <w:lang w:val="es-ES"/>
+        </w:rPr>
+        <w:t>.</w:t>
+      </w:r>
+    </w:p>
+    <w:p>
+      <w:pPr>
+        <w:rPr>
+          <w:lang w:val="es-ES"/>
+        </w:rPr>
+      </w:pPr>
+    </w:p>
+    <w:p>
+      <w:pPr>
+        <w:pStyle w:val="Ttulo2"/>
+        <w:rPr>
+          <w:lang w:val="es-ES"/>
+        </w:rPr>
+      </w:pPr>
+      <w:bookmarkStart w:id="6" w:name="_Toc52919512"/>
+      <w:r>
+        <w:rPr>
+          <w:lang w:val="es-ES"/>
+        </w:rPr>
+        <w:t>Sobre los roles en Scrum</w:t>
+      </w:r>
+      <w:bookmarkEnd w:id="6"/>
+    </w:p>
+    <w:p>
+      <w:pPr>
+        <w:rPr>
+          <w:lang w:val="es-ES"/>
+        </w:rPr>
+      </w:pPr>
+    </w:p>
+    <w:p>
+      <w:pPr>
+        <w:pStyle w:val="Ttulo3"/>
+        <w:rPr>
+          <w:lang w:val="es-ES"/>
+        </w:rPr>
+      </w:pPr>
+      <w:bookmarkStart w:id="7" w:name="_Toc52919513"/>
+      <w:r>
+        <w:rPr>
+          <w:lang w:val="es-ES"/>
+        </w:rPr>
+        <w:t>El dueño del producto</w:t>
+      </w:r>
+      <w:bookmarkEnd w:id="7"/>
+    </w:p>
+    <w:p>
+      <w:pPr>
+        <w:rPr>
+          <w:lang w:val="es-ES"/>
+        </w:rPr>
+      </w:pPr>
+      <w:r>
+        <w:rPr>
+          <w:lang w:val="es-ES"/>
+        </w:rPr>
+        <w:t>Permite aportar las ideas al producto final, es el que más se encuentra en contacto con el producto</w:t>
+      </w:r>
+      <w:r>
+        <w:rPr>
+          <w:lang w:val="es-ES"/>
+        </w:rPr>
+        <w:t xml:space="preserve"> (cliente, empresa, emprendedor). Se encarga de generar un backlog o requisitos que desea que tenga el producto final; la bitácora de requerimientos se usa como la base para que el equipo inicie el desarrollo del producto. El dueño del producto no es un jefe, es la voz del cliente ya que se enfoca en las necesidades del producto y del cliente.</w:t>
+      </w:r>
+    </w:p>
+    <w:p>
+      <w:pPr>
+        <w:rPr>
+          <w:lang w:val="es-ES"/>
+        </w:rPr>
+      </w:pPr>
+    </w:p>
+    <w:p>
+      <w:pPr>
+        <w:pStyle w:val="Ttulo3"/>
+        <w:rPr>
+          <w:lang w:val="es-ES"/>
+        </w:rPr>
+      </w:pPr>
+      <w:bookmarkStart w:id="8" w:name="_Toc52919514"/>
+      <w:r>
+        <w:rPr>
+          <w:lang w:val="es-ES"/>
+        </w:rPr>
+        <w:t>El Scrum Master</w:t>
+      </w:r>
+      <w:bookmarkEnd w:id="8"/>
+    </w:p>
+    <w:p>
+      <w:pPr>
+        <w:rPr>
+          <w:lang w:val="es-ES"/>
+        </w:rPr>
+      </w:pPr>
+      <w:r>
+        <w:rPr>
+          <w:lang w:val="es-ES"/>
+        </w:rPr>
+        <w:t>Facilita y se asegura de seguir los procesos para que todos los miembros puedan realizar adecuadamente su trabajo.</w:t>
+      </w:r>
+    </w:p>
+    <w:p>
+      <w:pPr>
+        <w:rPr>
+          <w:lang w:val="es-ES"/>
+        </w:rPr>
+      </w:pPr>
+      <w:r>
+        <w:rPr>
+          <w:lang w:val="es-ES"/>
+        </w:rPr>
+        <w:t>El Scrum master tiene 4 tareas fundamentales:</w:t>
+      </w:r>
+    </w:p>
+    <w:p>
+      <w:pPr>
+        <w:pStyle w:val="Prrafodelista"/>
+        <w:numPr>
+          <w:ilvl w:val="0"/>
+          <w:numId w:val="3"/>
+        </w:numPr>
+        <w:rPr>
+          <w:lang w:val="es-ES"/>
+        </w:rPr>
+      </w:pPr>
+      <w:r>
+        <w:rPr>
+          <w:lang w:val="es-ES"/>
+        </w:rPr>
+        <w:t>Mantener el flujo de trabajo</w:t>
+      </w:r>
+      <w:r>
+        <w:rPr>
+          <w:lang w:val="es-ES"/>
+        </w:rPr>
+        <w:t xml:space="preserve"> </w:t>
+      </w:r>
+      <w:r>
+        <w:rPr>
+          <w:lang w:val="es-ES"/>
+        </w:rPr>
+        <w:t>–</w:t>
+      </w:r>
+      <w:r>
+        <w:rPr>
+          <w:lang w:val="es-ES"/>
+        </w:rPr>
+        <w:t xml:space="preserve"> </w:t>
+      </w:r>
+      <w:r>
+        <w:rPr>
+          <w:lang w:val="es-ES"/>
+        </w:rPr>
+        <w:t>Que todos los miembros del equipo se mantengan comunicados entre sí para realizar sus tareas adecuadamente</w:t>
+      </w:r>
+    </w:p>
+    <w:p>
+      <w:pPr>
+        <w:pStyle w:val="Prrafodelista"/>
+        <w:numPr>
+          <w:ilvl w:val="0"/>
+          <w:numId w:val="3"/>
+        </w:numPr>
+        <w:rPr>
+          <w:lang w:val="es-ES"/>
+        </w:rPr>
+      </w:pPr>
+      <w:r>
+        <w:rPr>
+          <w:lang w:val="es-ES"/>
+        </w:rPr>
+        <w:t>Apoyar el equipo</w:t>
+      </w:r>
+      <w:r>
+        <w:rPr>
+          <w:lang w:val="es-ES"/>
+        </w:rPr>
+        <w:t xml:space="preserve"> – Solucionar los problemas, dudas o incumpli</w:t>
+      </w:r>
+      <w:r>
+        <w:rPr>
+          <w:lang w:val="es-ES"/>
+        </w:rPr>
+        <w:t>mi</w:t>
+      </w:r>
+      <w:r>
+        <w:rPr>
+          <w:lang w:val="es-ES"/>
+        </w:rPr>
+        <w:t>entos</w:t>
+      </w:r>
+    </w:p>
+    <w:p>
+      <w:pPr>
+        <w:pStyle w:val="Prrafodelista"/>
+        <w:numPr>
+          <w:ilvl w:val="0"/>
+          <w:numId w:val="3"/>
+        </w:numPr>
+        <w:rPr>
+          <w:lang w:val="es-ES"/>
+        </w:rPr>
+      </w:pPr>
+      <w:r>
+        <w:rPr>
+          <w:lang w:val="es-ES"/>
+        </w:rPr>
+        <w:t xml:space="preserve">Mantiene los procesos – </w:t>
+      </w:r>
+      <w:r>
+        <w:rPr>
+          <w:lang w:val="es-ES"/>
+        </w:rPr>
+        <w:t>Para que los miembros del equipo mantengan sus roles al pie de la letra</w:t>
+      </w:r>
+    </w:p>
+    <w:p>
+      <w:pPr>
+        <w:pStyle w:val="Prrafodelista"/>
+        <w:numPr>
+          <w:ilvl w:val="0"/>
+          <w:numId w:val="3"/>
+        </w:numPr>
+        <w:rPr>
+          <w:lang w:val="es-ES"/>
+        </w:rPr>
+      </w:pPr>
+      <w:r>
+        <w:rPr>
+          <w:lang w:val="es-ES"/>
+        </w:rPr>
+        <w:t>Gestionar las reuniones</w:t>
+      </w:r>
+      <w:r>
+        <w:rPr>
+          <w:lang w:val="es-ES"/>
+        </w:rPr>
+        <w:t xml:space="preserve"> </w:t>
+      </w:r>
+      <w:r>
+        <w:rPr>
+          <w:lang w:val="es-ES"/>
+        </w:rPr>
+        <w:t>–</w:t>
+      </w:r>
+      <w:r>
+        <w:rPr>
+          <w:lang w:val="es-ES"/>
+        </w:rPr>
+        <w:t xml:space="preserve"> </w:t>
+      </w:r>
+      <w:r>
+        <w:rPr>
+          <w:lang w:val="es-ES"/>
+        </w:rPr>
+        <w:t>Se realiza una reunión todos los días para facilitar los objetivos del Spring al equipo, de acuerdo al backlog del dueño del producto</w:t>
+      </w:r>
+    </w:p>
+    <w:p>
+      <w:pPr>
+        <w:rPr>
+          <w:lang w:val="es-ES"/>
+        </w:rPr>
+      </w:pPr>
+    </w:p>
+    <w:p>
+      <w:pPr>
+        <w:pStyle w:val="Ttulo3"/>
+        <w:rPr>
+          <w:lang w:val="es-ES"/>
+        </w:rPr>
+      </w:pPr>
+      <w:bookmarkStart w:id="9" w:name="_Toc52919515"/>
+      <w:r>
+        <w:rPr>
+          <w:lang w:val="es-ES"/>
+        </w:rPr>
+        <w:t>El equipo</w:t>
+      </w:r>
+      <w:bookmarkEnd w:id="9"/>
+    </w:p>
+    <w:p>
+      <w:pPr>
+        <w:rPr>
+          <w:lang w:val="es-ES"/>
+        </w:rPr>
+      </w:pPr>
+      <w:r>
+        <w:rPr>
+          <w:lang w:val="es-ES"/>
+        </w:rPr>
+        <w:t>Es el grupo de personas encargadas de desarrollar e implementar el producto, en la que puede estar involucradas diferentes tipos de profesiones ya que entre más diversa mejor</w:t>
+      </w:r>
+      <w:r>
+        <w:rPr>
+          <w:lang w:val="es-ES"/>
+        </w:rPr>
+        <w:t>. En general los equipos son pequeños y autosuficientes ya que no pueden estar compuestos por equipos muy pequeños o muy grandes</w:t>
+      </w:r>
+      <w:r>
+        <w:rPr>
+          <w:lang w:val="es-ES"/>
+        </w:rPr>
+        <w:t xml:space="preserve"> (entre 5 a 15 personas) esto debido a que si el equipo es muy pequeño no podrán lidiar con la carga de trabajo o si son muy grandes la comunicación será difícil y poco efectiva. Los roles pueden ser intercambiados por cualquiera de los miembros durante los Springs (teniendo en cuenta los talentos personales), el objetivo es generar un producto</w:t>
+      </w:r>
+      <w:r>
+        <w:rPr>
+          <w:lang w:val="es-ES"/>
+        </w:rPr>
+        <w:t>.</w:t>
+      </w:r>
+    </w:p>
+    <w:p>
+      <w:pPr>
+        <w:rPr>
+          <w:lang w:val="es-ES"/>
+        </w:rPr>
+      </w:pPr>
+      <w:r>
+        <w:rPr>
+          <w:lang w:val="es-ES"/>
+        </w:rPr>
+        <w:lastRenderedPageBreak/>
+        <w:t xml:space="preserve">El quipo recibe las instrucciones </w:t>
+      </w:r>
+      <w:r>
+        <w:rPr>
+          <w:lang w:val="es-ES"/>
+        </w:rPr>
+        <w:t>con</w:t>
+      </w:r>
+      <w:r>
+        <w:rPr>
+          <w:lang w:val="es-ES"/>
+        </w:rPr>
+        <w:t xml:space="preserve"> el Scrum Master </w:t>
+      </w:r>
+      <w:r>
+        <w:rPr>
+          <w:lang w:val="es-ES"/>
+        </w:rPr>
+        <w:t>y</w:t>
+      </w:r>
+      <w:r>
+        <w:rPr>
+          <w:lang w:val="es-ES"/>
+        </w:rPr>
+        <w:t xml:space="preserve"> están definidas en el backlog o bitácora</w:t>
+      </w:r>
+      <w:r>
+        <w:rPr>
+          <w:lang w:val="es-ES"/>
+        </w:rPr>
+        <w:t>, cada integrante toma un rol de acuerdo a los requerimientos presentados y talentos que tenga como individuo</w:t>
+      </w:r>
+      <w:r>
+        <w:rPr>
+          <w:lang w:val="es-ES"/>
+        </w:rPr>
+        <w:t>; el equipo se enfoca en producir resultados.</w:t>
+      </w:r>
+    </w:p>
+    <w:p>
+      <w:pPr>
+        <w:rPr>
+          <w:lang w:val="es-ES"/>
+        </w:rPr>
+      </w:pPr>
+    </w:p>
+    <w:p>
+      <w:pPr>
+        <w:pStyle w:val="Ttulo2"/>
+        <w:rPr>
+          <w:lang w:val="es-ES"/>
+        </w:rPr>
+      </w:pPr>
+      <w:bookmarkStart w:id="10" w:name="_Toc52919516"/>
+      <w:r>
+        <w:rPr>
+          <w:lang w:val="es-ES"/>
+        </w:rPr>
+        <w:t>El rol más importante de Scrum</w:t>
+      </w:r>
+      <w:bookmarkEnd w:id="10"/>
+    </w:p>
+    <w:p>
+      <w:pPr>
+        <w:rPr>
+          <w:lang w:val="es-ES"/>
+        </w:rPr>
+      </w:pPr>
+    </w:p>
+    <w:p>
+      <w:pPr>
+        <w:rPr>
+          <w:lang w:val="es-ES"/>
+        </w:rPr>
+      </w:pPr>
+      <w:r>
+        <w:rPr>
+          <w:lang w:val="es-ES"/>
+        </w:rPr>
+        <w:t xml:space="preserve">De los diferentes tipos de roles de Scrum efectivamente el mas importante es el del Scrum master ya que permite mantener una comunicación constante con el equipo, de trasladar las ideas del dueño del producto a una idea clara y entendible para el quipo scrum, además es el enlace directo con el dueño por lo que el resultado del producto depende de su interpretación para poder transmitir esos requerimientos a un producto final por medio del equipo de trabajo. Ya que una de sus tareas es coordinar, es imperativo que el scrum master conozca los talentos del equipo y así </w:t>
+      </w:r>
+      <w:r>
+        <w:rPr>
+          <w:lang w:val="es-ES"/>
+        </w:rPr>
+        <w:t>permitir</w:t>
+      </w:r>
+      <w:r>
+        <w:rPr>
+          <w:lang w:val="es-ES"/>
+        </w:rPr>
+        <w:t xml:space="preserve"> un rol para cada miembro.</w:t>
+      </w:r>
+    </w:p>
+    <w:p>
+      <w:pPr>
+        <w:rPr>
+          <w:lang w:val="es-ES"/>
+        </w:rPr>
+      </w:pPr>
+    </w:p>
+    <w:p>
+      <w:pPr>
+        <w:pStyle w:val="Ttulo2"/>
+        <w:rPr>
+          <w:lang w:val="es-ES"/>
+        </w:rPr>
+      </w:pPr>
+      <w:bookmarkStart w:id="11" w:name="_Toc52919517"/>
+      <w:r>
+        <w:rPr>
+          <w:lang w:val="es-ES"/>
+        </w:rPr>
+        <w:t>Factores decisivos para un equipo productivo</w:t>
+      </w:r>
+      <w:bookmarkEnd w:id="11"/>
+    </w:p>
+    <w:p>
+      <w:pPr>
+        <w:pStyle w:val="Prrafodelista"/>
+        <w:numPr>
+          <w:ilvl w:val="0"/>
+          <w:numId w:val="4"/>
+        </w:numPr>
+        <w:rPr>
+          <w:lang w:val="es-ES"/>
+        </w:rPr>
+      </w:pPr>
+      <w:r>
+        <w:rPr>
+          <w:lang w:val="es-ES"/>
+        </w:rPr>
+        <w:t>La comunicación</w:t>
+      </w:r>
+      <w:r>
+        <w:rPr>
+          <w:lang w:val="es-ES"/>
+        </w:rPr>
+        <w:t xml:space="preserve"> </w:t>
+      </w:r>
+      <w:r>
+        <w:rPr>
+          <w:lang w:val="es-ES"/>
+        </w:rPr>
+        <w:t>–</w:t>
+      </w:r>
+      <w:r>
+        <w:rPr>
+          <w:lang w:val="es-ES"/>
+        </w:rPr>
+        <w:t xml:space="preserve"> </w:t>
+      </w:r>
+      <w:r>
+        <w:rPr>
+          <w:lang w:val="es-ES"/>
+        </w:rPr>
+        <w:t xml:space="preserve">Decisiva para que </w:t>
+      </w:r>
+      <w:r>
+        <w:rPr>
+          <w:lang w:val="es-ES"/>
+        </w:rPr>
+        <w:t>los requerimientos establecidos en el backlog, puedan</w:t>
+      </w:r>
+      <w:r>
+        <w:rPr>
+          <w:lang w:val="es-ES"/>
+        </w:rPr>
+        <w:t xml:space="preserve"> ser transmitidos de forma adecuada a todo el equipo y así cumplir los objetivos y requerimientos durante los Springs</w:t>
+      </w:r>
+    </w:p>
+    <w:p>
+      <w:pPr>
+        <w:pStyle w:val="Prrafodelista"/>
+        <w:numPr>
+          <w:ilvl w:val="0"/>
+          <w:numId w:val="4"/>
+        </w:numPr>
+        <w:rPr>
+          <w:lang w:val="es-ES"/>
+        </w:rPr>
+      </w:pPr>
+      <w:r>
+        <w:rPr>
+          <w:lang w:val="es-ES"/>
+        </w:rPr>
+        <w:t>La coordinación</w:t>
+      </w:r>
+      <w:r>
+        <w:rPr>
+          <w:lang w:val="es-ES"/>
+        </w:rPr>
+        <w:t xml:space="preserve"> </w:t>
+      </w:r>
+      <w:r>
+        <w:rPr>
+          <w:lang w:val="es-ES"/>
+        </w:rPr>
+        <w:t>–</w:t>
+      </w:r>
+      <w:r>
+        <w:rPr>
+          <w:lang w:val="es-ES"/>
+        </w:rPr>
+        <w:t xml:space="preserve"> </w:t>
+      </w:r>
+      <w:r>
+        <w:rPr>
+          <w:lang w:val="es-ES"/>
+        </w:rPr>
+        <w:t>Esto esta implícitamente relacionado con los 3 tipos de roles, ya que sí uno de estos no cumple todo el equipo Scrum se atrasa</w:t>
+      </w:r>
+    </w:p>
+    <w:p>
+      <w:pPr>
+        <w:pStyle w:val="Prrafodelista"/>
+        <w:numPr>
+          <w:ilvl w:val="0"/>
+          <w:numId w:val="4"/>
+        </w:numPr>
+        <w:rPr>
+          <w:lang w:val="es-ES"/>
+        </w:rPr>
+      </w:pPr>
+      <w:r>
+        <w:rPr>
+          <w:lang w:val="es-ES"/>
+        </w:rPr>
+        <w:t>Talentos del equipo</w:t>
+      </w:r>
+      <w:r>
+        <w:rPr>
+          <w:lang w:val="es-ES"/>
+        </w:rPr>
+        <w:t xml:space="preserve"> </w:t>
+      </w:r>
+      <w:r>
+        <w:rPr>
+          <w:lang w:val="es-ES"/>
+        </w:rPr>
+        <w:t>–</w:t>
+      </w:r>
+      <w:r>
+        <w:rPr>
+          <w:lang w:val="es-ES"/>
+        </w:rPr>
+        <w:t xml:space="preserve"> </w:t>
+      </w:r>
+      <w:r>
+        <w:rPr>
+          <w:lang w:val="es-ES"/>
+        </w:rPr>
+        <w:t>necesarios para que el resultado del producto sea acorde los requerimientos del cliente</w:t>
+      </w:r>
+    </w:p>
+    <w:p>
+      <w:pPr>
+        <w:pStyle w:val="Prrafodelista"/>
+        <w:numPr>
+          <w:ilvl w:val="0"/>
+          <w:numId w:val="4"/>
+        </w:numPr>
+        <w:rPr>
+          <w:lang w:val="es-ES"/>
+        </w:rPr>
+      </w:pPr>
+      <w:r>
+        <w:rPr>
+          <w:lang w:val="es-ES"/>
+        </w:rPr>
+        <w:t>Habilidad de trabajar en equipo</w:t>
+      </w:r>
+      <w:r>
+        <w:rPr>
+          <w:lang w:val="es-ES"/>
+        </w:rPr>
+        <w:t xml:space="preserve"> </w:t>
+      </w:r>
+      <w:r>
+        <w:rPr>
+          <w:lang w:val="es-ES"/>
+        </w:rPr>
+        <w:t>–</w:t>
+      </w:r>
+      <w:r>
+        <w:rPr>
+          <w:lang w:val="es-ES"/>
+        </w:rPr>
+        <w:t xml:space="preserve"> </w:t>
+      </w:r>
+      <w:r>
+        <w:rPr>
+          <w:lang w:val="es-ES"/>
+        </w:rPr>
+        <w:t xml:space="preserve">Algo que parece </w:t>
+      </w:r>
+      <w:r>
+        <w:rPr>
+          <w:lang w:val="es-ES"/>
+        </w:rPr>
+        <w:t>lógico</w:t>
+      </w:r>
+      <w:r>
+        <w:rPr>
+          <w:lang w:val="es-ES"/>
+        </w:rPr>
+        <w:t xml:space="preserve"> pero </w:t>
+      </w:r>
+      <w:r>
+        <w:rPr>
+          <w:lang w:val="es-ES"/>
+        </w:rPr>
+        <w:t xml:space="preserve">que </w:t>
+      </w:r>
+      <w:r>
+        <w:rPr>
+          <w:lang w:val="es-ES"/>
+        </w:rPr>
+        <w:t>no se implementa en muchos casos</w:t>
+      </w:r>
+      <w:r>
+        <w:rPr>
+          <w:lang w:val="es-ES"/>
+        </w:rPr>
+        <w:t xml:space="preserve"> como,</w:t>
+      </w:r>
+      <w:r>
+        <w:rPr>
+          <w:lang w:val="es-ES"/>
+        </w:rPr>
+        <w:t xml:space="preserve"> por ejemplo,</w:t>
+      </w:r>
+      <w:r>
+        <w:rPr>
+          <w:lang w:val="es-ES"/>
+        </w:rPr>
+        <w:t xml:space="preserve"> en empresas con grupos de trabajo tradicionales</w:t>
+      </w:r>
+    </w:p>
+    <w:p>
+      <w:pPr>
+        <w:pStyle w:val="Prrafodelista"/>
+        <w:numPr>
+          <w:ilvl w:val="0"/>
+          <w:numId w:val="4"/>
+        </w:numPr>
+        <w:rPr>
+          <w:lang w:val="es-ES"/>
+        </w:rPr>
+      </w:pPr>
+      <w:r>
+        <w:rPr>
+          <w:lang w:val="es-ES"/>
+        </w:rPr>
+        <w:t>Spring</w:t>
+      </w:r>
+      <w:r>
+        <w:rPr>
+          <w:lang w:val="es-ES"/>
+        </w:rPr>
+        <w:t xml:space="preserve">s – </w:t>
+      </w:r>
+      <w:r>
+        <w:rPr>
+          <w:lang w:val="es-ES"/>
+        </w:rPr>
+        <w:t>Permite fijar objetivos claros durante cada cierto tiempo establecido por el Scrum Master</w:t>
+      </w:r>
+    </w:p>
+    <w:p>
+      <w:pPr>
+        <w:rPr>
+          <w:lang w:val="es-ES"/>
+        </w:rPr>
+      </w:pPr>
+    </w:p>
+    <w:p>
+      <w:pPr>
+        <w:pStyle w:val="Ttulo2"/>
+        <w:rPr>
+          <w:lang w:val="es-ES"/>
+        </w:rPr>
+      </w:pPr>
+      <w:bookmarkStart w:id="12" w:name="_Toc52919518"/>
+      <w:r>
+        <w:rPr>
+          <w:lang w:val="es-ES"/>
+        </w:rPr>
+        <w:t>Clave para un equipo autoorganizado</w:t>
+      </w:r>
+      <w:bookmarkEnd w:id="12"/>
+    </w:p>
+    <w:p>
+      <w:pPr>
+        <w:rPr>
+          <w:lang w:val="es-ES"/>
+        </w:rPr>
+      </w:pPr>
+    </w:p>
+    <w:p>
+      <w:pPr>
+        <w:rPr>
+          <w:lang w:val="es-ES"/>
+        </w:rPr>
+      </w:pPr>
+      <w:r>
+        <w:rPr>
+          <w:lang w:val="es-ES"/>
+        </w:rPr>
+        <w:t>El backlog y los roles que cada miembro desempeña</w:t>
+      </w:r>
+      <w:r>
+        <w:rPr>
+          <w:lang w:val="es-ES"/>
+        </w:rPr>
+        <w:t>, esto permite que cada miembro tenga claro cuál es su función dentro del equipo de trabajo, aun mas, permite cumplir su objetivo durante un Spring</w:t>
+      </w:r>
+      <w:r>
+        <w:rPr>
+          <w:lang w:val="es-ES"/>
+        </w:rPr>
+        <w:t xml:space="preserve"> sin interferir o mal gastar tiempo en resultados que no le competen.</w:t>
+      </w:r>
+    </w:p>
+    <w:p>
+      <w:pPr>
+        <w:rPr>
+          <w:lang w:val="es-ES"/>
+        </w:rPr>
+      </w:pPr>
+    </w:p>
+    <w:p>
+      <w:pPr>
+        <w:pStyle w:val="Ttulo2"/>
+        <w:rPr>
+          <w:lang w:val="es-ES"/>
+        </w:rPr>
+      </w:pPr>
+      <w:bookmarkStart w:id="13" w:name="_Toc52919519"/>
+      <w:r>
+        <w:rPr>
+          <w:lang w:val="es-ES"/>
+        </w:rPr>
+        <w:lastRenderedPageBreak/>
+        <w:t>Comportamientos negativos del Scrum master</w:t>
+      </w:r>
+      <w:bookmarkEnd w:id="13"/>
+    </w:p>
+    <w:p>
+      <w:pPr>
+        <w:rPr>
+          <w:lang w:val="es-ES"/>
+        </w:rPr>
+      </w:pPr>
+    </w:p>
+    <w:p>
+      <w:pPr>
+        <w:rPr>
+          <w:lang w:val="es-ES"/>
+        </w:rPr>
+      </w:pPr>
+      <w:r>
+        <w:rPr>
+          <w:lang w:val="es-ES"/>
+        </w:rPr>
+        <w:t>De acuerdo a los comportamientos que se ven normalmente en las empresas tradicionales el rol del Scrum master puede ser visto como el de un jefe, esto afectaría de forma negativa la forma en que la comunicación se da con el equipo de trabajo, ya que una de sus funciones es de servir como mediador para apoyar y generar soluciones, algo que esta en contra parte con la función de un jefe que muchas veces se encarga de solo diferir obligaciones o</w:t>
+      </w:r>
+      <w:r>
+        <w:rPr>
+          <w:lang w:val="es-ES"/>
+        </w:rPr>
+        <w:t xml:space="preserve"> incluso</w:t>
+      </w:r>
+      <w:r>
+        <w:rPr>
+          <w:lang w:val="es-ES"/>
+        </w:rPr>
+        <w:t xml:space="preserve"> reprender a un empleado</w:t>
+      </w:r>
+      <w:r>
+        <w:rPr>
+          <w:lang w:val="es-ES"/>
+        </w:rPr>
+        <w:t>.</w:t>
+      </w:r>
+    </w:p>
+    <w:p>
+      <w:pPr>
+        <w:rPr>
+          <w:lang w:val="es-ES"/>
+        </w:rPr>
+      </w:pPr>
+    </w:p>
+    <w:p>
+      <w:pPr>
+        <w:pStyle w:val="Ttulo2"/>
+        <w:rPr>
+          <w:lang w:val="es-ES"/>
+        </w:rPr>
+      </w:pPr>
+      <w:bookmarkStart w:id="14" w:name="_Toc52919520"/>
+      <w:r>
+        <w:rPr>
+          <w:lang w:val="es-ES"/>
+        </w:rPr>
+        <w:t>Riesgos de un inadecuado dueño del producto</w:t>
+      </w:r>
+      <w:bookmarkEnd w:id="14"/>
+    </w:p>
+    <w:p>
+      <w:pPr>
+        <w:rPr>
+          <w:lang w:val="es-ES"/>
+        </w:rPr>
+      </w:pPr>
+    </w:p>
+    <w:p>
+      <w:pPr>
+        <w:rPr>
+          <w:lang w:val="es-ES"/>
+        </w:rPr>
+      </w:pPr>
+      <w:r>
+        <w:rPr>
+          <w:lang w:val="es-ES"/>
+        </w:rPr>
+        <w:t>Un dueño del producto con ideas poco claras</w:t>
+      </w:r>
+      <w:r>
+        <w:rPr>
+          <w:lang w:val="es-ES"/>
+        </w:rPr>
+        <w:t>,</w:t>
+      </w:r>
+      <w:r>
+        <w:rPr>
+          <w:lang w:val="es-ES"/>
+        </w:rPr>
+        <w:t xml:space="preserve"> que no están en sintonía con la realidad de los requerimientos del cliente puede ser aún mas peligroso que un equipo con falta de talento, e</w:t>
+      </w:r>
+      <w:r>
+        <w:rPr>
+          <w:lang w:val="es-ES"/>
+        </w:rPr>
+        <w:t>l proceso de análisis es lo que realmente comienza a dar valor a la idea. Cuando analizas una idea, con un método que tenga cierto sentido, estás dando forma a tu idea</w:t>
+      </w:r>
+      <w:r>
+        <w:rPr>
+          <w:lang w:val="es-ES"/>
+        </w:rPr>
+        <w:t xml:space="preserve"> y </w:t>
+      </w:r>
+      <w:r>
+        <w:rPr>
+          <w:lang w:val="es-ES"/>
+        </w:rPr>
+        <w:t>la conviertes en un proyecto.</w:t>
+      </w:r>
+      <w:r>
+        <w:rPr>
+          <w:lang w:val="es-ES"/>
+        </w:rPr>
+        <w:t xml:space="preserve"> Los productos deben desarrollarse para cumplir una necesidad y en este caso es la del cliente.</w:t>
+      </w:r>
+    </w:p>
+    <w:p>
+      <w:pPr>
+        <w:rPr>
+          <w:lang w:val="es-ES"/>
+        </w:rPr>
+      </w:pPr>
     </w:p>
     <w:sectPr>
+      <w:footerReference w:type="default" r:id="rId9"/>
       <w:pgSz w:w="11906" w:h="16838"/>
       <w:pgMar w:top="1417" w:right="1701" w:bottom="1417" w:left="1701" w:header="708" w:footer="708" w:gutter="0"/>
       <w:cols w:space="708"/>
+      <w:titlePg/>
       <w:docGrid w:linePitch="360"/>
     </w:sectPr>
   </w:body>
 </w:document>
+</file>
+
+<file path=word/endnotes.xml><?xml version="1.0" encoding="utf-8"?>
+<w:endnotes xmlns:wpc="http://schemas.microsoft.com/office/word/2010/wordprocessingCanvas" xmlns:cx="http://schemas.microsoft.com/office/drawing/2014/chartex" xmlns:cx1="http://schemas.microsoft.com/office/drawing/2015/9/8/chartex" xmlns:cx2="http://schemas.microsoft.com/office/drawing/2015/10/21/chartex" xmlns:cx3="http://schemas.microsoft.com/office/drawing/2016/5/9/chartex" xmlns:cx4="http://schemas.microsoft.com/office/drawing/2016/5/10/chartex" xmlns:cx5="http://schemas.microsoft.com/office/drawing/2016/5/11/chartex" xmlns:cx6="http://schemas.microsoft.com/office/drawing/2016/5/12/chartex" xmlns:cx7="http://schemas.microsoft.com/office/drawing/2016/5/13/chartex" xmlns:cx8="http://schemas.microsoft.com/office/drawing/2016/5/14/chartex" xmlns:mc="http://schemas.openxmlformats.org/markup-compatibility/2006" xmlns:aink="http://schemas.microsoft.com/office/drawing/2016/ink" xmlns:am3d="http://schemas.microsoft.com/office/drawing/2017/model3d" xmlns:o="urn:schemas-microsoft-com:office:office" xmlns:r="http://schemas.openxmlformats.org/officeDocument/2006/relationships" xmlns:m="http://schemas.openxmlformats.org/officeDocument/2006/math" xmlns:v="urn:schemas-microsoft-com:vml" xmlns:wp14="http://schemas.microsoft.com/office/word/2010/wordprocessingDrawing" xmlns:wp="http://schemas.openxmlformats.org/drawingml/2006/wordprocessingDrawing" xmlns:w10="urn:schemas-microsoft-com:office:word" xmlns:w="http://schemas.openxmlformats.org/wordprocessingml/2006/main" xmlns:w14="http://schemas.microsoft.com/office/word/2010/wordml" xmlns:w15="http://schemas.microsoft.com/office/word/2012/wordml" xmlns:w16cex="http://schemas.microsoft.com/office/word/2018/wordml/cex" xmlns:w16cid="http://schemas.microsoft.com/office/word/2016/wordml/cid" xmlns:w16="http://schemas.microsoft.com/office/word/2018/wordml" xmlns:w16se="http://schemas.microsoft.com/office/word/2015/wordml/symex" xmlns:wpg="http://schemas.microsoft.com/office/word/2010/wordprocessingGroup" xmlns:wpi="http://schemas.microsoft.com/office/word/2010/wordprocessingInk" xmlns:wne="http://schemas.microsoft.com/office/word/2006/wordml" xmlns:wps="http://schemas.microsoft.com/office/word/2010/wordprocessingShape" mc:Ignorable="w14 w15 w16se w16cid w16 w16cex wp14">
+  <w:endnote w:type="separator" w:id="-1">
+    <w:p>
+      <w:pPr>
+        <w:spacing w:after="0" w:line="240" w:lineRule="auto"/>
+      </w:pPr>
+      <w:r>
+        <w:separator/>
+      </w:r>
+    </w:p>
+  </w:endnote>
+  <w:endnote w:type="continuationSeparator" w:id="0">
+    <w:p>
+      <w:pPr>
+        <w:spacing w:after="0" w:line="240" w:lineRule="auto"/>
+      </w:pPr>
+      <w:r>
+        <w:continuationSeparator/>
+      </w:r>
+    </w:p>
+  </w:endnote>
+</w:endnotes>
+</file>
+
+<file path=word/footer1.xml><?xml version="1.0" encoding="utf-8"?>
+<w:ftr xmlns:wpc="http://schemas.microsoft.com/office/word/2010/wordprocessingCanvas" xmlns:cx="http://schemas.microsoft.com/office/drawing/2014/chartex" xmlns:cx1="http://schemas.microsoft.com/office/drawing/2015/9/8/chartex" xmlns:cx2="http://schemas.microsoft.com/office/drawing/2015/10/21/chartex" xmlns:cx3="http://schemas.microsoft.com/office/drawing/2016/5/9/chartex" xmlns:cx4="http://schemas.microsoft.com/office/drawing/2016/5/10/chartex" xmlns:cx5="http://schemas.microsoft.com/office/drawing/2016/5/11/chartex" xmlns:cx6="http://schemas.microsoft.com/office/drawing/2016/5/12/chartex" xmlns:cx7="http://schemas.microsoft.com/office/drawing/2016/5/13/chartex" xmlns:cx8="http://schemas.microsoft.com/office/drawing/2016/5/14/chartex" xmlns:mc="http://schemas.openxmlformats.org/markup-compatibility/2006" xmlns:aink="http://schemas.microsoft.com/office/drawing/2016/ink" xmlns:am3d="http://schemas.microsoft.com/office/drawing/2017/model3d" xmlns:o="urn:schemas-microsoft-com:office:office" xmlns:r="http://schemas.openxmlformats.org/officeDocument/2006/relationships" xmlns:m="http://schemas.openxmlformats.org/officeDocument/2006/math" xmlns:v="urn:schemas-microsoft-com:vml" xmlns:wp14="http://schemas.microsoft.com/office/word/2010/wordprocessingDrawing" xmlns:wp="http://schemas.openxmlformats.org/drawingml/2006/wordprocessingDrawing" xmlns:w10="urn:schemas-microsoft-com:office:word" xmlns:w="http://schemas.openxmlformats.org/wordprocessingml/2006/main" xmlns:w14="http://schemas.microsoft.com/office/word/2010/wordml" xmlns:w15="http://schemas.microsoft.com/office/word/2012/wordml" xmlns:w16cex="http://schemas.microsoft.com/office/word/2018/wordml/cex" xmlns:w16cid="http://schemas.microsoft.com/office/word/2016/wordml/cid" xmlns:w16="http://schemas.microsoft.com/office/word/2018/wordml" xmlns:w16se="http://schemas.microsoft.com/office/word/2015/wordml/symex" xmlns:wpg="http://schemas.microsoft.com/office/word/2010/wordprocessingGroup" xmlns:wpi="http://schemas.microsoft.com/office/word/2010/wordprocessingInk" xmlns:wne="http://schemas.microsoft.com/office/word/2006/wordml" xmlns:wps="http://schemas.microsoft.com/office/word/2010/wordprocessingShape" mc:Ignorable="w14 w15 w16se w16cid w16 w16cex wp14">
+  <w:sdt>
+    <w:sdtPr>
+      <w:rPr>
+        <w:rFonts w:ascii="Oswald" w:hAnsi="Oswald"/>
+        <w:sz w:val="16"/>
+        <w:szCs w:val="16"/>
+      </w:rPr>
+      <w:id w:val="233044525"/>
+      <w:docPartObj>
+        <w:docPartGallery w:val="Page Numbers (Bottom of Page)"/>
+        <w:docPartUnique/>
+      </w:docPartObj>
+    </w:sdtPr>
+    <w:sdtEndPr>
+      <w:rPr>
+        <w:color w:val="7F7F7F" w:themeColor="background1" w:themeShade="7F"/>
+        <w:spacing w:val="60"/>
+        <w:lang w:val="es-ES"/>
+      </w:rPr>
+    </w:sdtEndPr>
+    <w:sdtContent>
+      <w:p>
+        <w:pPr>
+          <w:pStyle w:val="Piedepgina"/>
+          <w:pBdr>
+            <w:top w:val="single" w:sz="4" w:space="1" w:color="D9D9D9" w:themeColor="background1" w:themeShade="D9"/>
+          </w:pBdr>
+          <w:jc w:val="right"/>
+          <w:rPr>
+            <w:rFonts w:ascii="Oswald" w:hAnsi="Oswald"/>
+            <w:sz w:val="16"/>
+            <w:szCs w:val="16"/>
+          </w:rPr>
+        </w:pPr>
+        <w:r>
+          <w:rPr>
+            <w:rFonts w:ascii="Oswald" w:hAnsi="Oswald"/>
+            <w:sz w:val="16"/>
+            <w:szCs w:val="16"/>
+          </w:rPr>
+          <w:fldChar w:fldCharType="begin"/>
+        </w:r>
+        <w:r>
+          <w:rPr>
+            <w:rFonts w:ascii="Oswald" w:hAnsi="Oswald"/>
+            <w:sz w:val="16"/>
+            <w:szCs w:val="16"/>
+          </w:rPr>
+          <w:instrText>PAGE   \* MERGEFORMAT</w:instrText>
+        </w:r>
+        <w:r>
+          <w:rPr>
+            <w:rFonts w:ascii="Oswald" w:hAnsi="Oswald"/>
+            <w:sz w:val="16"/>
+            <w:szCs w:val="16"/>
+          </w:rPr>
+          <w:fldChar w:fldCharType="separate"/>
+        </w:r>
+        <w:r>
+          <w:rPr>
+            <w:rFonts w:ascii="Oswald" w:hAnsi="Oswald"/>
+            <w:sz w:val="16"/>
+            <w:szCs w:val="16"/>
+            <w:lang w:val="es-ES"/>
+          </w:rPr>
+          <w:t>2</w:t>
+        </w:r>
+        <w:r>
+          <w:rPr>
+            <w:rFonts w:ascii="Oswald" w:hAnsi="Oswald"/>
+            <w:sz w:val="16"/>
+            <w:szCs w:val="16"/>
+          </w:rPr>
+          <w:fldChar w:fldCharType="end"/>
+        </w:r>
+        <w:r>
+          <w:rPr>
+            <w:rFonts w:ascii="Oswald" w:hAnsi="Oswald"/>
+            <w:sz w:val="16"/>
+            <w:szCs w:val="16"/>
+            <w:lang w:val="es-ES"/>
+          </w:rPr>
+          <w:t xml:space="preserve"> | </w:t>
+        </w:r>
+        <w:r>
+          <w:rPr>
+            <w:rFonts w:ascii="Oswald" w:hAnsi="Oswald"/>
+            <w:color w:val="7F7F7F" w:themeColor="background1" w:themeShade="7F"/>
+            <w:spacing w:val="60"/>
+            <w:sz w:val="16"/>
+            <w:szCs w:val="16"/>
+            <w:lang w:val="es-ES"/>
+          </w:rPr>
+          <w:t>Página</w:t>
+        </w:r>
+      </w:p>
+    </w:sdtContent>
+  </w:sdt>
+  <w:p>
+    <w:pPr>
+      <w:pStyle w:val="Piedepgina"/>
+    </w:pPr>
+  </w:p>
+</w:ftr>
+</file>
+
+<file path=word/footnotes.xml><?xml version="1.0" encoding="utf-8"?>
+<w:footnotes xmlns:wpc="http://schemas.microsoft.com/office/word/2010/wordprocessingCanvas" xmlns:cx="http://schemas.microsoft.com/office/drawing/2014/chartex" xmlns:cx1="http://schemas.microsoft.com/office/drawing/2015/9/8/chartex" xmlns:cx2="http://schemas.microsoft.com/office/drawing/2015/10/21/chartex" xmlns:cx3="http://schemas.microsoft.com/office/drawing/2016/5/9/chartex" xmlns:cx4="http://schemas.microsoft.com/office/drawing/2016/5/10/chartex" xmlns:cx5="http://schemas.microsoft.com/office/drawing/2016/5/11/chartex" xmlns:cx6="http://schemas.microsoft.com/office/drawing/2016/5/12/chartex" xmlns:cx7="http://schemas.microsoft.com/office/drawing/2016/5/13/chartex" xmlns:cx8="http://schemas.microsoft.com/office/drawing/2016/5/14/chartex" xmlns:mc="http://schemas.openxmlformats.org/markup-compatibility/2006" xmlns:aink="http://schemas.microsoft.com/office/drawing/2016/ink" xmlns:am3d="http://schemas.microsoft.com/office/drawing/2017/model3d" xmlns:o="urn:schemas-microsoft-com:office:office" xmlns:r="http://schemas.openxmlformats.org/officeDocument/2006/relationships" xmlns:m="http://schemas.openxmlformats.org/officeDocument/2006/math" xmlns:v="urn:schemas-microsoft-com:vml" xmlns:wp14="http://schemas.microsoft.com/office/word/2010/wordprocessingDrawing" xmlns:wp="http://schemas.openxmlformats.org/drawingml/2006/wordprocessingDrawing" xmlns:w10="urn:schemas-microsoft-com:office:word" xmlns:w="http://schemas.openxmlformats.org/wordprocessingml/2006/main" xmlns:w14="http://schemas.microsoft.com/office/word/2010/wordml" xmlns:w15="http://schemas.microsoft.com/office/word/2012/wordml" xmlns:w16cex="http://schemas.microsoft.com/office/word/2018/wordml/cex" xmlns:w16cid="http://schemas.microsoft.com/office/word/2016/wordml/cid" xmlns:w16="http://schemas.microsoft.com/office/word/2018/wordml" xmlns:w16se="http://schemas.microsoft.com/office/word/2015/wordml/symex" xmlns:wpg="http://schemas.microsoft.com/office/word/2010/wordprocessingGroup" xmlns:wpi="http://schemas.microsoft.com/office/word/2010/wordprocessingInk" xmlns:wne="http://schemas.microsoft.com/office/word/2006/wordml" xmlns:wps="http://schemas.microsoft.com/office/word/2010/wordprocessingShape" mc:Ignorable="w14 w15 w16se w16cid w16 w16cex wp14">
+  <w:footnote w:type="separator" w:id="-1">
+    <w:p>
+      <w:pPr>
+        <w:spacing w:after="0" w:line="240" w:lineRule="auto"/>
+      </w:pPr>
+      <w:r>
+        <w:separator/>
+      </w:r>
+    </w:p>
+  </w:footnote>
+  <w:footnote w:type="continuationSeparator" w:id="0">
+    <w:p>
+      <w:pPr>
+        <w:spacing w:after="0" w:line="240" w:lineRule="auto"/>
+      </w:pPr>
+      <w:r>
+        <w:continuationSeparator/>
+      </w:r>
+    </w:p>
+  </w:footnote>
+</w:footnotes>
+</file>
+
+<file path=word/numbering.xml><?xml version="1.0" encoding="utf-8"?>
+<w:numbering xmlns:wpc="http://schemas.microsoft.com/office/word/2010/wordprocessingCanvas" xmlns:cx="http://schemas.microsoft.com/office/drawing/2014/chartex" xmlns:cx1="http://schemas.microsoft.com/office/drawing/2015/9/8/chartex" xmlns:cx2="http://schemas.microsoft.com/office/drawing/2015/10/21/chartex" xmlns:cx3="http://schemas.microsoft.com/office/drawing/2016/5/9/chartex" xmlns:cx4="http://schemas.microsoft.com/office/drawing/2016/5/10/chartex" xmlns:cx5="http://schemas.microsoft.com/office/drawing/2016/5/11/chartex" xmlns:cx6="http://schemas.microsoft.com/office/drawing/2016/5/12/chartex" xmlns:cx7="http://schemas.microsoft.com/office/drawing/2016/5/13/chartex" xmlns:cx8="http://schemas.microsoft.com/office/drawing/2016/5/14/chartex" xmlns:mc="http://schemas.openxmlformats.org/markup-compatibility/2006" xmlns:aink="http://schemas.microsoft.com/office/drawing/2016/ink" xmlns:am3d="http://schemas.microsoft.com/office/drawing/2017/model3d" xmlns:o="urn:schemas-microsoft-com:office:office" xmlns:r="http://schemas.openxmlformats.org/officeDocument/2006/relationships" xmlns:m="http://schemas.openxmlformats.org/officeDocument/2006/math" xmlns:v="urn:schemas-microsoft-com:vml" xmlns:wp14="http://schemas.microsoft.com/office/word/2010/wordprocessingDrawing" xmlns:wp="http://schemas.openxmlformats.org/drawingml/2006/wordprocessingDrawing" xmlns:w10="urn:schemas-microsoft-com:office:word" xmlns:w="http://schemas.openxmlformats.org/wordprocessingml/2006/main" xmlns:w14="http://schemas.microsoft.com/office/word/2010/wordml" xmlns:w15="http://schemas.microsoft.com/office/word/2012/wordml" xmlns:w16cex="http://schemas.microsoft.com/office/word/2018/wordml/cex" xmlns:w16cid="http://schemas.microsoft.com/office/word/2016/wordml/cid" xmlns:w16="http://schemas.microsoft.com/office/word/2018/wordml" xmlns:w16se="http://schemas.microsoft.com/office/word/2015/wordml/symex" xmlns:wpg="http://schemas.microsoft.com/office/word/2010/wordprocessingGroup" xmlns:wpi="http://schemas.microsoft.com/office/word/2010/wordprocessingInk" xmlns:wne="http://schemas.microsoft.com/office/word/2006/wordml" xmlns:wps="http://schemas.microsoft.com/office/word/2010/wordprocessingShape" mc:Ignorable="w14 w15 w16se w16cid w16 w16cex wp14">
+  <w:abstractNum w:abstractNumId="0" w15:restartNumberingAfterBreak="0">
+    <w:nsid w:val="1A963452"/>
+    <w:multiLevelType w:val="hybridMultilevel"/>
+    <w:tmpl w:val="F9CCBE92"/>
+    <w:lvl w:ilvl="0" w:tplc="0C0A0001">
+      <w:start w:val="1"/>
+      <w:numFmt w:val="bullet"/>
+      <w:lvlText w:val=""/>
+      <w:lvlJc w:val="left"/>
+      <w:pPr>
+        <w:ind w:left="720" w:hanging="360"/>
+      </w:pPr>
+      <w:rPr>
+        <w:rFonts w:ascii="Symbol" w:hAnsi="Symbol" w:hint="default"/>
+      </w:rPr>
+    </w:lvl>
+    <w:lvl w:ilvl="1" w:tplc="0C0A0003" w:tentative="1">
+      <w:start w:val="1"/>
+      <w:numFmt w:val="bullet"/>
+      <w:lvlText w:val="o"/>
+      <w:lvlJc w:val="left"/>
+      <w:pPr>
+        <w:ind w:left="1440" w:hanging="360"/>
+      </w:pPr>
+      <w:rPr>
+        <w:rFonts w:ascii="Courier New" w:hAnsi="Courier New" w:cs="Courier New" w:hint="default"/>
+      </w:rPr>
+    </w:lvl>
+    <w:lvl w:ilvl="2" w:tplc="0C0A0005" w:tentative="1">
+      <w:start w:val="1"/>
+      <w:numFmt w:val="bullet"/>
+      <w:lvlText w:val=""/>
+      <w:lvlJc w:val="left"/>
+      <w:pPr>
+        <w:ind w:left="2160" w:hanging="360"/>
+      </w:pPr>
+      <w:rPr>
+        <w:rFonts w:ascii="Wingdings" w:hAnsi="Wingdings" w:hint="default"/>
+      </w:rPr>
+    </w:lvl>
+    <w:lvl w:ilvl="3" w:tplc="0C0A0001" w:tentative="1">
+      <w:start w:val="1"/>
+      <w:numFmt w:val="bullet"/>
+      <w:lvlText w:val=""/>
+      <w:lvlJc w:val="left"/>
+      <w:pPr>
+        <w:ind w:left="2880" w:hanging="360"/>
+      </w:pPr>
+      <w:rPr>
+        <w:rFonts w:ascii="Symbol" w:hAnsi="Symbol" w:hint="default"/>
+      </w:rPr>
+    </w:lvl>
+    <w:lvl w:ilvl="4" w:tplc="0C0A0003" w:tentative="1">
+      <w:start w:val="1"/>
+      <w:numFmt w:val="bullet"/>
+      <w:lvlText w:val="o"/>
+      <w:lvlJc w:val="left"/>
+      <w:pPr>
+        <w:ind w:left="3600" w:hanging="360"/>
+      </w:pPr>
+      <w:rPr>
+        <w:rFonts w:ascii="Courier New" w:hAnsi="Courier New" w:cs="Courier New" w:hint="default"/>
+      </w:rPr>
+    </w:lvl>
+    <w:lvl w:ilvl="5" w:tplc="0C0A0005" w:tentative="1">
+      <w:start w:val="1"/>
+      <w:numFmt w:val="bullet"/>
+      <w:lvlText w:val=""/>
+      <w:lvlJc w:val="left"/>
+      <w:pPr>
+        <w:ind w:left="4320" w:hanging="360"/>
+      </w:pPr>
+      <w:rPr>
+        <w:rFonts w:ascii="Wingdings" w:hAnsi="Wingdings" w:hint="default"/>
+      </w:rPr>
+    </w:lvl>
+    <w:lvl w:ilvl="6" w:tplc="0C0A0001" w:tentative="1">
+      <w:start w:val="1"/>
+      <w:numFmt w:val="bullet"/>
+      <w:lvlText w:val=""/>
+      <w:lvlJc w:val="left"/>
+      <w:pPr>
+        <w:ind w:left="5040" w:hanging="360"/>
+      </w:pPr>
+      <w:rPr>
+        <w:rFonts w:ascii="Symbol" w:hAnsi="Symbol" w:hint="default"/>
+      </w:rPr>
+    </w:lvl>
+    <w:lvl w:ilvl="7" w:tplc="0C0A0003" w:tentative="1">
+      <w:start w:val="1"/>
+      <w:numFmt w:val="bullet"/>
+      <w:lvlText w:val="o"/>
+      <w:lvlJc w:val="left"/>
+      <w:pPr>
+        <w:ind w:left="5760" w:hanging="360"/>
+      </w:pPr>
+      <w:rPr>
+        <w:rFonts w:ascii="Courier New" w:hAnsi="Courier New" w:cs="Courier New" w:hint="default"/>
+      </w:rPr>
+    </w:lvl>
+    <w:lvl w:ilvl="8" w:tplc="0C0A0005" w:tentative="1">
+      <w:start w:val="1"/>
+      <w:numFmt w:val="bullet"/>
+      <w:lvlText w:val=""/>
+      <w:lvlJc w:val="left"/>
+      <w:pPr>
+        <w:ind w:left="6480" w:hanging="360"/>
+      </w:pPr>
+      <w:rPr>
+        <w:rFonts w:ascii="Wingdings" w:hAnsi="Wingdings" w:hint="default"/>
+      </w:rPr>
+    </w:lvl>
+  </w:abstractNum>
+  <w:abstractNum w:abstractNumId="1" w15:restartNumberingAfterBreak="0">
+    <w:nsid w:val="254171B9"/>
+    <w:multiLevelType w:val="hybridMultilevel"/>
+    <w:tmpl w:val="509491E2"/>
+    <w:lvl w:ilvl="0" w:tplc="0C0A0001">
+      <w:start w:val="1"/>
+      <w:numFmt w:val="bullet"/>
+      <w:lvlText w:val=""/>
+      <w:lvlJc w:val="left"/>
+      <w:pPr>
+        <w:ind w:left="720" w:hanging="360"/>
+      </w:pPr>
+      <w:rPr>
+        <w:rFonts w:ascii="Symbol" w:hAnsi="Symbol" w:hint="default"/>
+      </w:rPr>
+    </w:lvl>
+    <w:lvl w:ilvl="1" w:tplc="0C0A0003" w:tentative="1">
+      <w:start w:val="1"/>
+      <w:numFmt w:val="bullet"/>
+      <w:lvlText w:val="o"/>
+      <w:lvlJc w:val="left"/>
+      <w:pPr>
+        <w:ind w:left="1440" w:hanging="360"/>
+      </w:pPr>
+      <w:rPr>
+        <w:rFonts w:ascii="Courier New" w:hAnsi="Courier New" w:cs="Courier New" w:hint="default"/>
+      </w:rPr>
+    </w:lvl>
+    <w:lvl w:ilvl="2" w:tplc="0C0A0005" w:tentative="1">
+      <w:start w:val="1"/>
+      <w:numFmt w:val="bullet"/>
+      <w:lvlText w:val=""/>
+      <w:lvlJc w:val="left"/>
+      <w:pPr>
+        <w:ind w:left="2160" w:hanging="360"/>
+      </w:pPr>
+      <w:rPr>
+        <w:rFonts w:ascii="Wingdings" w:hAnsi="Wingdings" w:hint="default"/>
+      </w:rPr>
+    </w:lvl>
+    <w:lvl w:ilvl="3" w:tplc="0C0A0001" w:tentative="1">
+      <w:start w:val="1"/>
+      <w:numFmt w:val="bullet"/>
+      <w:lvlText w:val=""/>
+      <w:lvlJc w:val="left"/>
+      <w:pPr>
+        <w:ind w:left="2880" w:hanging="360"/>
+      </w:pPr>
+      <w:rPr>
+        <w:rFonts w:ascii="Symbol" w:hAnsi="Symbol" w:hint="default"/>
+      </w:rPr>
+    </w:lvl>
+    <w:lvl w:ilvl="4" w:tplc="0C0A0003" w:tentative="1">
+      <w:start w:val="1"/>
+      <w:numFmt w:val="bullet"/>
+      <w:lvlText w:val="o"/>
+      <w:lvlJc w:val="left"/>
+      <w:pPr>
+        <w:ind w:left="3600" w:hanging="360"/>
+      </w:pPr>
+      <w:rPr>
+        <w:rFonts w:ascii="Courier New" w:hAnsi="Courier New" w:cs="Courier New" w:hint="default"/>
+      </w:rPr>
+    </w:lvl>
+    <w:lvl w:ilvl="5" w:tplc="0C0A0005" w:tentative="1">
+      <w:start w:val="1"/>
+      <w:numFmt w:val="bullet"/>
+      <w:lvlText w:val=""/>
+      <w:lvlJc w:val="left"/>
+      <w:pPr>
+        <w:ind w:left="4320" w:hanging="360"/>
+      </w:pPr>
+      <w:rPr>
+        <w:rFonts w:ascii="Wingdings" w:hAnsi="Wingdings" w:hint="default"/>
+      </w:rPr>
+    </w:lvl>
+    <w:lvl w:ilvl="6" w:tplc="0C0A0001" w:tentative="1">
+      <w:start w:val="1"/>
+      <w:numFmt w:val="bullet"/>
+      <w:lvlText w:val=""/>
+      <w:lvlJc w:val="left"/>
+      <w:pPr>
+        <w:ind w:left="5040" w:hanging="360"/>
+      </w:pPr>
+      <w:rPr>
+        <w:rFonts w:ascii="Symbol" w:hAnsi="Symbol" w:hint="default"/>
+      </w:rPr>
+    </w:lvl>
+    <w:lvl w:ilvl="7" w:tplc="0C0A0003" w:tentative="1">
+      <w:start w:val="1"/>
+      <w:numFmt w:val="bullet"/>
+      <w:lvlText w:val="o"/>
+      <w:lvlJc w:val="left"/>
+      <w:pPr>
+        <w:ind w:left="5760" w:hanging="360"/>
+      </w:pPr>
+      <w:rPr>
+        <w:rFonts w:ascii="Courier New" w:hAnsi="Courier New" w:cs="Courier New" w:hint="default"/>
+      </w:rPr>
+    </w:lvl>
+    <w:lvl w:ilvl="8" w:tplc="0C0A0005" w:tentative="1">
+      <w:start w:val="1"/>
+      <w:numFmt w:val="bullet"/>
+      <w:lvlText w:val=""/>
+      <w:lvlJc w:val="left"/>
+      <w:pPr>
+        <w:ind w:left="6480" w:hanging="360"/>
+      </w:pPr>
+      <w:rPr>
+        <w:rFonts w:ascii="Wingdings" w:hAnsi="Wingdings" w:hint="default"/>
+      </w:rPr>
+    </w:lvl>
+  </w:abstractNum>
+  <w:abstractNum w:abstractNumId="2" w15:restartNumberingAfterBreak="0">
+    <w:nsid w:val="47166A26"/>
+    <w:multiLevelType w:val="hybridMultilevel"/>
+    <w:tmpl w:val="F20092DC"/>
+    <w:lvl w:ilvl="0" w:tplc="0C0A0001">
+      <w:start w:val="1"/>
+      <w:numFmt w:val="bullet"/>
+      <w:lvlText w:val=""/>
+      <w:lvlJc w:val="left"/>
+      <w:pPr>
+        <w:ind w:left="720" w:hanging="360"/>
+      </w:pPr>
+      <w:rPr>
+        <w:rFonts w:ascii="Symbol" w:hAnsi="Symbol" w:hint="default"/>
+      </w:rPr>
+    </w:lvl>
+    <w:lvl w:ilvl="1" w:tplc="0C0A0003" w:tentative="1">
+      <w:start w:val="1"/>
+      <w:numFmt w:val="bullet"/>
+      <w:lvlText w:val="o"/>
+      <w:lvlJc w:val="left"/>
+      <w:pPr>
+        <w:ind w:left="1440" w:hanging="360"/>
+      </w:pPr>
+      <w:rPr>
+        <w:rFonts w:ascii="Courier New" w:hAnsi="Courier New" w:cs="Courier New" w:hint="default"/>
+      </w:rPr>
+    </w:lvl>
+    <w:lvl w:ilvl="2" w:tplc="0C0A0005" w:tentative="1">
+      <w:start w:val="1"/>
+      <w:numFmt w:val="bullet"/>
+      <w:lvlText w:val=""/>
+      <w:lvlJc w:val="left"/>
+      <w:pPr>
+        <w:ind w:left="2160" w:hanging="360"/>
+      </w:pPr>
+      <w:rPr>
+        <w:rFonts w:ascii="Wingdings" w:hAnsi="Wingdings" w:hint="default"/>
+      </w:rPr>
+    </w:lvl>
+    <w:lvl w:ilvl="3" w:tplc="0C0A0001" w:tentative="1">
+      <w:start w:val="1"/>
+      <w:numFmt w:val="bullet"/>
+      <w:lvlText w:val=""/>
+      <w:lvlJc w:val="left"/>
+      <w:pPr>
+        <w:ind w:left="2880" w:hanging="360"/>
+      </w:pPr>
+      <w:rPr>
+        <w:rFonts w:ascii="Symbol" w:hAnsi="Symbol" w:hint="default"/>
+      </w:rPr>
+    </w:lvl>
+    <w:lvl w:ilvl="4" w:tplc="0C0A0003" w:tentative="1">
+      <w:start w:val="1"/>
+      <w:numFmt w:val="bullet"/>
+      <w:lvlText w:val="o"/>
+      <w:lvlJc w:val="left"/>
+      <w:pPr>
+        <w:ind w:left="3600" w:hanging="360"/>
+      </w:pPr>
+      <w:rPr>
+        <w:rFonts w:ascii="Courier New" w:hAnsi="Courier New" w:cs="Courier New" w:hint="default"/>
+      </w:rPr>
+    </w:lvl>
+    <w:lvl w:ilvl="5" w:tplc="0C0A0005" w:tentative="1">
+      <w:start w:val="1"/>
+      <w:numFmt w:val="bullet"/>
+      <w:lvlText w:val=""/>
+      <w:lvlJc w:val="left"/>
+      <w:pPr>
+        <w:ind w:left="4320" w:hanging="360"/>
+      </w:pPr>
+      <w:rPr>
+        <w:rFonts w:ascii="Wingdings" w:hAnsi="Wingdings" w:hint="default"/>
+      </w:rPr>
+    </w:lvl>
+    <w:lvl w:ilvl="6" w:tplc="0C0A0001" w:tentative="1">
+      <w:start w:val="1"/>
+      <w:numFmt w:val="bullet"/>
+      <w:lvlText w:val=""/>
+      <w:lvlJc w:val="left"/>
+      <w:pPr>
+        <w:ind w:left="5040" w:hanging="360"/>
+      </w:pPr>
+      <w:rPr>
+        <w:rFonts w:ascii="Symbol" w:hAnsi="Symbol" w:hint="default"/>
+      </w:rPr>
+    </w:lvl>
+    <w:lvl w:ilvl="7" w:tplc="0C0A0003" w:tentative="1">
+      <w:start w:val="1"/>
+      <w:numFmt w:val="bullet"/>
+      <w:lvlText w:val="o"/>
+      <w:lvlJc w:val="left"/>
+      <w:pPr>
+        <w:ind w:left="5760" w:hanging="360"/>
+      </w:pPr>
+      <w:rPr>
+        <w:rFonts w:ascii="Courier New" w:hAnsi="Courier New" w:cs="Courier New" w:hint="default"/>
+      </w:rPr>
+    </w:lvl>
+    <w:lvl w:ilvl="8" w:tplc="0C0A0005" w:tentative="1">
+      <w:start w:val="1"/>
+      <w:numFmt w:val="bullet"/>
+      <w:lvlText w:val=""/>
+      <w:lvlJc w:val="left"/>
+      <w:pPr>
+        <w:ind w:left="6480" w:hanging="360"/>
+      </w:pPr>
+      <w:rPr>
+        <w:rFonts w:ascii="Wingdings" w:hAnsi="Wingdings" w:hint="default"/>
+      </w:rPr>
+    </w:lvl>
+  </w:abstractNum>
+  <w:abstractNum w:abstractNumId="3" w15:restartNumberingAfterBreak="0">
+    <w:nsid w:val="57662FD4"/>
+    <w:multiLevelType w:val="hybridMultilevel"/>
+    <w:tmpl w:val="47DACED0"/>
+    <w:lvl w:ilvl="0" w:tplc="0C0A0001">
+      <w:start w:val="1"/>
+      <w:numFmt w:val="bullet"/>
+      <w:lvlText w:val=""/>
+      <w:lvlJc w:val="left"/>
+      <w:pPr>
+        <w:ind w:left="720" w:hanging="360"/>
+      </w:pPr>
+      <w:rPr>
+        <w:rFonts w:ascii="Symbol" w:hAnsi="Symbol" w:hint="default"/>
+      </w:rPr>
+    </w:lvl>
+    <w:lvl w:ilvl="1" w:tplc="0C0A0003" w:tentative="1">
+      <w:start w:val="1"/>
+      <w:numFmt w:val="bullet"/>
+      <w:lvlText w:val="o"/>
+      <w:lvlJc w:val="left"/>
+      <w:pPr>
+        <w:ind w:left="1440" w:hanging="360"/>
+      </w:pPr>
+      <w:rPr>
+        <w:rFonts w:ascii="Courier New" w:hAnsi="Courier New" w:cs="Courier New" w:hint="default"/>
+      </w:rPr>
+    </w:lvl>
+    <w:lvl w:ilvl="2" w:tplc="0C0A0005" w:tentative="1">
+      <w:start w:val="1"/>
+      <w:numFmt w:val="bullet"/>
+      <w:lvlText w:val=""/>
+      <w:lvlJc w:val="left"/>
+      <w:pPr>
+        <w:ind w:left="2160" w:hanging="360"/>
+      </w:pPr>
+      <w:rPr>
+        <w:rFonts w:ascii="Wingdings" w:hAnsi="Wingdings" w:hint="default"/>
+      </w:rPr>
+    </w:lvl>
+    <w:lvl w:ilvl="3" w:tplc="0C0A0001" w:tentative="1">
+      <w:start w:val="1"/>
+      <w:numFmt w:val="bullet"/>
+      <w:lvlText w:val=""/>
+      <w:lvlJc w:val="left"/>
+      <w:pPr>
+        <w:ind w:left="2880" w:hanging="360"/>
+      </w:pPr>
+      <w:rPr>
+        <w:rFonts w:ascii="Symbol" w:hAnsi="Symbol" w:hint="default"/>
+      </w:rPr>
+    </w:lvl>
+    <w:lvl w:ilvl="4" w:tplc="0C0A0003" w:tentative="1">
+      <w:start w:val="1"/>
+      <w:numFmt w:val="bullet"/>
+      <w:lvlText w:val="o"/>
+      <w:lvlJc w:val="left"/>
+      <w:pPr>
+        <w:ind w:left="3600" w:hanging="360"/>
+      </w:pPr>
+      <w:rPr>
+        <w:rFonts w:ascii="Courier New" w:hAnsi="Courier New" w:cs="Courier New" w:hint="default"/>
+      </w:rPr>
+    </w:lvl>
+    <w:lvl w:ilvl="5" w:tplc="0C0A0005" w:tentative="1">
+      <w:start w:val="1"/>
+      <w:numFmt w:val="bullet"/>
+      <w:lvlText w:val=""/>
+      <w:lvlJc w:val="left"/>
+      <w:pPr>
+        <w:ind w:left="4320" w:hanging="360"/>
+      </w:pPr>
+      <w:rPr>
+        <w:rFonts w:ascii="Wingdings" w:hAnsi="Wingdings" w:hint="default"/>
+      </w:rPr>
+    </w:lvl>
+    <w:lvl w:ilvl="6" w:tplc="0C0A0001" w:tentative="1">
+      <w:start w:val="1"/>
+      <w:numFmt w:val="bullet"/>
+      <w:lvlText w:val=""/>
+      <w:lvlJc w:val="left"/>
+      <w:pPr>
+        <w:ind w:left="5040" w:hanging="360"/>
+      </w:pPr>
+      <w:rPr>
+        <w:rFonts w:ascii="Symbol" w:hAnsi="Symbol" w:hint="default"/>
+      </w:rPr>
+    </w:lvl>
+    <w:lvl w:ilvl="7" w:tplc="0C0A0003" w:tentative="1">
+      <w:start w:val="1"/>
+      <w:numFmt w:val="bullet"/>
+      <w:lvlText w:val="o"/>
+      <w:lvlJc w:val="left"/>
+      <w:pPr>
+        <w:ind w:left="5760" w:hanging="360"/>
+      </w:pPr>
+      <w:rPr>
+        <w:rFonts w:ascii="Courier New" w:hAnsi="Courier New" w:cs="Courier New" w:hint="default"/>
+      </w:rPr>
+    </w:lvl>
+    <w:lvl w:ilvl="8" w:tplc="0C0A0005" w:tentative="1">
+      <w:start w:val="1"/>
+      <w:numFmt w:val="bullet"/>
+      <w:lvlText w:val=""/>
+      <w:lvlJc w:val="left"/>
+      <w:pPr>
+        <w:ind w:left="6480" w:hanging="360"/>
+      </w:pPr>
+      <w:rPr>
+        <w:rFonts w:ascii="Wingdings" w:hAnsi="Wingdings" w:hint="default"/>
+      </w:rPr>
+    </w:lvl>
+  </w:abstractNum>
+  <w:num w:numId="1">
+    <w:abstractNumId w:val="0"/>
+  </w:num>
+  <w:num w:numId="2">
+    <w:abstractNumId w:val="1"/>
+  </w:num>
+  <w:num w:numId="3">
+    <w:abstractNumId w:val="3"/>
+  </w:num>
+  <w:num w:numId="4">
+    <w:abstractNumId w:val="2"/>
+  </w:num>
+</w:numbering>
 </file>
 
 <file path=word/styles.xml><?xml version="1.0" encoding="utf-8"?>
@@ -475,7 +3927,6 @@
     <w:next w:val="Normal"/>
     <w:link w:val="Ttulo2Car"/>
     <w:uiPriority w:val="9"/>
-    <w:semiHidden/>
     <w:unhideWhenUsed/>
     <w:qFormat/>
     <w:rsid w:val="0010572F"/>
@@ -490,6 +3941,51 @@
       <w:color w:val="00B050"/>
       <w:sz w:val="36"/>
       <w:szCs w:val="26"/>
+    </w:rPr>
+  </w:style>
+  <w:style w:type="paragraph" w:styleId="Ttulo3">
+    <w:name w:val="heading 3"/>
+    <w:basedOn w:val="Normal"/>
+    <w:next w:val="Normal"/>
+    <w:link w:val="Ttulo3Car"/>
+    <w:uiPriority w:val="9"/>
+    <w:unhideWhenUsed/>
+    <w:qFormat/>
+    <w:rsid w:val="00B74014"/>
+    <w:pPr>
+      <w:keepNext/>
+      <w:keepLines/>
+      <w:spacing w:before="40" w:after="0"/>
+      <w:outlineLvl w:val="2"/>
+    </w:pPr>
+    <w:rPr>
+      <w:rFonts w:ascii="Oswald" w:eastAsiaTheme="majorEastAsia" w:hAnsi="Oswald" w:cstheme="majorBidi"/>
+      <w:color w:val="00B050"/>
+      <w:sz w:val="24"/>
+      <w:szCs w:val="24"/>
+    </w:rPr>
+  </w:style>
+  <w:style w:type="paragraph" w:styleId="Ttulo4">
+    <w:name w:val="heading 4"/>
+    <w:basedOn w:val="Normal"/>
+    <w:next w:val="Normal"/>
+    <w:link w:val="Ttulo4Car"/>
+    <w:uiPriority w:val="9"/>
+    <w:semiHidden/>
+    <w:unhideWhenUsed/>
+    <w:qFormat/>
+    <w:rsid w:val="00B74014"/>
+    <w:pPr>
+      <w:keepNext/>
+      <w:keepLines/>
+      <w:spacing w:before="40" w:after="0"/>
+      <w:outlineLvl w:val="3"/>
+    </w:pPr>
+    <w:rPr>
+      <w:rFonts w:ascii="Oswald" w:eastAsiaTheme="majorEastAsia" w:hAnsi="Oswald" w:cstheme="majorBidi"/>
+      <w:i/>
+      <w:iCs/>
+      <w:color w:val="00B050"/>
     </w:rPr>
   </w:style>
   <w:style w:type="character" w:default="1" w:styleId="Fuentedeprrafopredeter">
@@ -538,7 +4034,6 @@
     <w:basedOn w:val="Fuentedeprrafopredeter"/>
     <w:link w:val="Ttulo2"/>
     <w:uiPriority w:val="9"/>
-    <w:semiHidden/>
     <w:rsid w:val="0010572F"/>
     <w:rPr>
       <w:rFonts w:ascii="Oswald" w:eastAsiaTheme="majorEastAsia" w:hAnsi="Oswald" w:cstheme="majorBidi"/>
@@ -798,15 +4293,207 @@
     <w:basedOn w:val="Fuentedeprrafopredeter"/>
     <w:uiPriority w:val="33"/>
     <w:qFormat/>
-    <w:rsid w:val="0010572F"/>
+    <w:rsid w:val="00232915"/>
     <w:rPr>
-      <w:rFonts w:ascii="Merriweather Light" w:hAnsi="Merriweather Light"/>
+      <w:rFonts w:ascii="Oswald" w:hAnsi="Oswald"/>
       <w:b/>
       <w:bCs/>
       <w:i/>
       <w:iCs/>
       <w:spacing w:val="5"/>
       <w:sz w:val="48"/>
+    </w:rPr>
+  </w:style>
+  <w:style w:type="character" w:customStyle="1" w:styleId="Ttulo3Car">
+    <w:name w:val="Título 3 Car"/>
+    <w:basedOn w:val="Fuentedeprrafopredeter"/>
+    <w:link w:val="Ttulo3"/>
+    <w:uiPriority w:val="9"/>
+    <w:rsid w:val="00B74014"/>
+    <w:rPr>
+      <w:rFonts w:ascii="Oswald" w:eastAsiaTheme="majorEastAsia" w:hAnsi="Oswald" w:cstheme="majorBidi"/>
+      <w:color w:val="00B050"/>
+      <w:sz w:val="24"/>
+      <w:szCs w:val="24"/>
+      <w:lang w:val="es-CO"/>
+    </w:rPr>
+  </w:style>
+  <w:style w:type="character" w:customStyle="1" w:styleId="Ttulo4Car">
+    <w:name w:val="Título 4 Car"/>
+    <w:basedOn w:val="Fuentedeprrafopredeter"/>
+    <w:link w:val="Ttulo4"/>
+    <w:uiPriority w:val="9"/>
+    <w:semiHidden/>
+    <w:rsid w:val="00B74014"/>
+    <w:rPr>
+      <w:rFonts w:ascii="Oswald" w:eastAsiaTheme="majorEastAsia" w:hAnsi="Oswald" w:cstheme="majorBidi"/>
+      <w:i/>
+      <w:iCs/>
+      <w:color w:val="00B050"/>
+      <w:lang w:val="es-CO"/>
+    </w:rPr>
+  </w:style>
+  <w:style w:type="character" w:styleId="Hipervnculo">
+    <w:name w:val="Hyperlink"/>
+    <w:basedOn w:val="Fuentedeprrafopredeter"/>
+    <w:uiPriority w:val="99"/>
+    <w:unhideWhenUsed/>
+    <w:rsid w:val="00394B35"/>
+    <w:rPr>
+      <w:color w:val="0563C1" w:themeColor="hyperlink"/>
+      <w:u w:val="single"/>
+    </w:rPr>
+  </w:style>
+  <w:style w:type="character" w:styleId="Mencinsinresolver">
+    <w:name w:val="Unresolved Mention"/>
+    <w:basedOn w:val="Fuentedeprrafopredeter"/>
+    <w:uiPriority w:val="99"/>
+    <w:semiHidden/>
+    <w:unhideWhenUsed/>
+    <w:rsid w:val="00394B35"/>
+    <w:rPr>
+      <w:color w:val="605E5C"/>
+      <w:shd w:val="clear" w:color="auto" w:fill="E1DFDD"/>
+    </w:rPr>
+  </w:style>
+  <w:style w:type="paragraph" w:styleId="Encabezado">
+    <w:name w:val="header"/>
+    <w:basedOn w:val="Normal"/>
+    <w:link w:val="EncabezadoCar"/>
+    <w:uiPriority w:val="99"/>
+    <w:unhideWhenUsed/>
+    <w:rsid w:val="00C52D41"/>
+    <w:pPr>
+      <w:tabs>
+        <w:tab w:val="center" w:pos="4252"/>
+        <w:tab w:val="right" w:pos="8504"/>
+      </w:tabs>
+      <w:spacing w:after="0" w:line="240" w:lineRule="auto"/>
+    </w:pPr>
+  </w:style>
+  <w:style w:type="character" w:customStyle="1" w:styleId="EncabezadoCar">
+    <w:name w:val="Encabezado Car"/>
+    <w:basedOn w:val="Fuentedeprrafopredeter"/>
+    <w:link w:val="Encabezado"/>
+    <w:uiPriority w:val="99"/>
+    <w:rsid w:val="00C52D41"/>
+    <w:rPr>
+      <w:rFonts w:ascii="Merriweather Light" w:hAnsi="Merriweather Light"/>
+      <w:color w:val="0D0D0D" w:themeColor="text1" w:themeTint="F2"/>
+      <w:lang w:val="es-CO"/>
+    </w:rPr>
+  </w:style>
+  <w:style w:type="paragraph" w:styleId="Piedepgina">
+    <w:name w:val="footer"/>
+    <w:basedOn w:val="Normal"/>
+    <w:link w:val="PiedepginaCar"/>
+    <w:uiPriority w:val="99"/>
+    <w:unhideWhenUsed/>
+    <w:rsid w:val="00C52D41"/>
+    <w:pPr>
+      <w:tabs>
+        <w:tab w:val="center" w:pos="4252"/>
+        <w:tab w:val="right" w:pos="8504"/>
+      </w:tabs>
+      <w:spacing w:after="0" w:line="240" w:lineRule="auto"/>
+    </w:pPr>
+  </w:style>
+  <w:style w:type="character" w:customStyle="1" w:styleId="PiedepginaCar">
+    <w:name w:val="Pie de página Car"/>
+    <w:basedOn w:val="Fuentedeprrafopredeter"/>
+    <w:link w:val="Piedepgina"/>
+    <w:uiPriority w:val="99"/>
+    <w:rsid w:val="00C52D41"/>
+    <w:rPr>
+      <w:rFonts w:ascii="Merriweather Light" w:hAnsi="Merriweather Light"/>
+      <w:color w:val="0D0D0D" w:themeColor="text1" w:themeTint="F2"/>
+      <w:lang w:val="es-CO"/>
+    </w:rPr>
+  </w:style>
+  <w:style w:type="paragraph" w:styleId="TtuloTDC">
+    <w:name w:val="TOC Heading"/>
+    <w:basedOn w:val="Ttulo1"/>
+    <w:next w:val="Normal"/>
+    <w:uiPriority w:val="39"/>
+    <w:unhideWhenUsed/>
+    <w:qFormat/>
+    <w:rsid w:val="003912EB"/>
+    <w:pPr>
+      <w:outlineLvl w:val="9"/>
+    </w:pPr>
+    <w:rPr>
+      <w:rFonts w:asciiTheme="majorHAnsi" w:hAnsiTheme="majorHAnsi"/>
+      <w:color w:val="2F5496" w:themeColor="accent1" w:themeShade="BF"/>
+      <w:sz w:val="32"/>
+      <w:lang w:val="es-ES" w:eastAsia="es-ES"/>
+    </w:rPr>
+  </w:style>
+  <w:style w:type="paragraph" w:styleId="TDC1">
+    <w:name w:val="toc 1"/>
+    <w:basedOn w:val="Normal"/>
+    <w:next w:val="Normal"/>
+    <w:autoRedefine/>
+    <w:uiPriority w:val="39"/>
+    <w:unhideWhenUsed/>
+    <w:rsid w:val="00DC3558"/>
+    <w:pPr>
+      <w:spacing w:after="100"/>
+    </w:pPr>
+    <w:rPr>
+      <w:rFonts w:ascii="Oswald" w:hAnsi="Oswald"/>
+      <w:color w:val="auto"/>
+    </w:rPr>
+  </w:style>
+  <w:style w:type="paragraph" w:styleId="TDC2">
+    <w:name w:val="toc 2"/>
+    <w:basedOn w:val="Normal"/>
+    <w:next w:val="Normal"/>
+    <w:autoRedefine/>
+    <w:uiPriority w:val="39"/>
+    <w:unhideWhenUsed/>
+    <w:rsid w:val="00DC3558"/>
+    <w:pPr>
+      <w:spacing w:after="100"/>
+      <w:ind w:left="220"/>
+    </w:pPr>
+    <w:rPr>
+      <w:rFonts w:ascii="Oswald" w:hAnsi="Oswald"/>
+      <w:color w:val="auto"/>
+    </w:rPr>
+  </w:style>
+  <w:style w:type="paragraph" w:styleId="TDC3">
+    <w:name w:val="toc 3"/>
+    <w:basedOn w:val="Normal"/>
+    <w:next w:val="Normal"/>
+    <w:autoRedefine/>
+    <w:uiPriority w:val="39"/>
+    <w:unhideWhenUsed/>
+    <w:rsid w:val="00DE61D4"/>
+    <w:pPr>
+      <w:spacing w:after="100"/>
+      <w:ind w:left="440"/>
+    </w:pPr>
+    <w:rPr>
+      <w:color w:val="404040" w:themeColor="text1" w:themeTint="BF"/>
+      <w:sz w:val="20"/>
+    </w:rPr>
+  </w:style>
+  <w:style w:type="paragraph" w:styleId="TDC4">
+    <w:name w:val="toc 4"/>
+    <w:basedOn w:val="Normal"/>
+    <w:next w:val="Normal"/>
+    <w:autoRedefine/>
+    <w:uiPriority w:val="39"/>
+    <w:semiHidden/>
+    <w:unhideWhenUsed/>
+    <w:rsid w:val="00DE61D4"/>
+    <w:pPr>
+      <w:spacing w:after="100"/>
+      <w:ind w:left="660"/>
+    </w:pPr>
+    <w:rPr>
+      <w:color w:val="7F7F7F" w:themeColor="text1" w:themeTint="80"/>
+      <w:sz w:val="20"/>
     </w:rPr>
   </w:style>
 </w:styles>
@@ -1105,4 +4792,16 @@
     </a:ext>
   </a:extLst>
 </a:theme>
+</file>
+
+<file path=customXml/item1.xml><?xml version="1.0" encoding="utf-8"?>
+<b:Sources xmlns:b="http://schemas.openxmlformats.org/officeDocument/2006/bibliography" xmlns="http://schemas.openxmlformats.org/officeDocument/2006/bibliography" SelectedStyle="\APASixthEditionOfficeOnline.xsl" StyleName="APA" Version="6"/>
+</file>
+
+<file path=customXml/itemProps1.xml><?xml version="1.0" encoding="utf-8"?>
+<ds:datastoreItem xmlns:ds="http://schemas.openxmlformats.org/officeDocument/2006/customXml" ds:itemID="{45D10DDF-6C57-484E-BEDD-ACF4905535A4}">
+  <ds:schemaRefs>
+    <ds:schemaRef ds:uri="http://schemas.openxmlformats.org/officeDocument/2006/bibliography"/>
+  </ds:schemaRefs>
+</ds:datastoreItem>
 </file>
</xml_diff>